<commit_message>
Some final editings for today
</commit_message>
<xml_diff>
--- a/A-team/Thomas/ThomasNotes.docx
+++ b/A-team/Thomas/ThomasNotes.docx
@@ -8,8 +8,6 @@
           <w:b/>
         </w:rPr>
       </w:pPr>
-      <w:bookmarkStart w:id="0" w:name="_GoBack"/>
-      <w:bookmarkEnd w:id="0"/>
     </w:p>
     <w:p>
       <w:pPr>
@@ -233,22 +231,30 @@
           <w:b/>
         </w:rPr>
       </w:pPr>
-      <w:commentRangeStart w:id="1"/>
-      <w:r>
-        <w:rPr>
-          <w:b/>
-        </w:rPr>
-        <w:t>After VaR: The Theory, Estimation, and Insurance Applications of Quantile-Bas</w:t>
-      </w:r>
-      <w:r>
-        <w:rPr>
-          <w:b/>
-        </w:rPr>
-        <w:t>ed Risk Measures (Dowd, K. &amp; Blake, D., 2006)</w:t>
-      </w:r>
-      <w:commentRangeEnd w:id="1"/>
-      <w:r>
-        <w:commentReference w:id="1"/>
+      <w:commentRangeStart w:id="0"/>
+      <w:r>
+        <w:rPr>
+          <w:b/>
+        </w:rPr>
+        <w:t xml:space="preserve">After </w:t>
+      </w:r>
+      <w:proofErr w:type="spellStart"/>
+      <w:r>
+        <w:rPr>
+          <w:b/>
+        </w:rPr>
+        <w:t>VaR</w:t>
+      </w:r>
+      <w:proofErr w:type="spellEnd"/>
+      <w:r>
+        <w:rPr>
+          <w:b/>
+        </w:rPr>
+        <w:t>: The Theory, Estimation, and Insurance Applications of Quantile-Based Risk Measures (Dowd, K. &amp; Blake, D., 2006)</w:t>
+      </w:r>
+      <w:commentRangeEnd w:id="0"/>
+      <w:r>
+        <w:commentReference w:id="0"/>
       </w:r>
     </w:p>
     <w:p>
@@ -266,9 +272,14 @@
         </w:numPr>
         <w:contextualSpacing/>
       </w:pPr>
+      <w:proofErr w:type="spellStart"/>
       <w:r>
         <w:lastRenderedPageBreak/>
-        <w:t>VaR is flawed</w:t>
+        <w:t>VaR</w:t>
+      </w:r>
+      <w:proofErr w:type="spellEnd"/>
+      <w:r>
+        <w:t xml:space="preserve"> is flawed</w:t>
       </w:r>
     </w:p>
     <w:p>
@@ -376,10 +387,7 @@
         <w:contextualSpacing/>
       </w:pPr>
       <w:r>
-        <w:t>“Trend toward c</w:t>
-      </w:r>
-      <w:r>
-        <w:t>onvergence between insurance, banking, and securities markets”</w:t>
+        <w:t>“Trend toward convergence between insurance, banking, and securities markets”</w:t>
       </w:r>
     </w:p>
     <w:p>
@@ -403,8 +411,13 @@
         <w:contextualSpacing/>
       </w:pPr>
       <w:r>
-        <w:t>There are many QBRMs better than VaR</w:t>
-      </w:r>
+        <w:t xml:space="preserve">There are many QBRMs better than </w:t>
+      </w:r>
+      <w:proofErr w:type="spellStart"/>
+      <w:r>
+        <w:t>VaR</w:t>
+      </w:r>
+      <w:proofErr w:type="spellEnd"/>
     </w:p>
     <w:p>
       <w:pPr>
@@ -415,7 +428,15 @@
         <w:contextualSpacing/>
       </w:pPr>
       <w:r>
-        <w:t>Should be relatively easy to upgrade from VaR to the better risk measures</w:t>
+        <w:t xml:space="preserve">Should be relatively easy to upgrade from </w:t>
+      </w:r>
+      <w:proofErr w:type="spellStart"/>
+      <w:r>
+        <w:t>VaR</w:t>
+      </w:r>
+      <w:proofErr w:type="spellEnd"/>
+      <w:r>
+        <w:t xml:space="preserve"> to the better risk measures</w:t>
       </w:r>
     </w:p>
     <w:p>
@@ -438,23 +459,22 @@
         </w:numPr>
         <w:contextualSpacing/>
       </w:pPr>
+      <w:proofErr w:type="spellStart"/>
       <w:r>
         <w:t>VaR</w:t>
       </w:r>
-    </w:p>
-    <w:p>
-      <w:pPr>
-        <w:numPr>
-          <w:ilvl w:val="2"/>
-          <w:numId w:val="6"/>
-        </w:numPr>
-        <w:contextualSpacing/>
-      </w:pPr>
-      <w:r>
-        <w:t>Maximum likely (genera</w:t>
-      </w:r>
-      <w:r>
-        <w:t>lly 95% CI) loss over time-period t</w:t>
+      <w:proofErr w:type="spellEnd"/>
+    </w:p>
+    <w:p>
+      <w:pPr>
+        <w:numPr>
+          <w:ilvl w:val="2"/>
+          <w:numId w:val="6"/>
+        </w:numPr>
+        <w:contextualSpacing/>
+      </w:pPr>
+      <w:r>
+        <w:t>Maximum likely (generally 95% CI) loss over time-period t</w:t>
       </w:r>
     </w:p>
     <w:p>
@@ -501,11 +521,13 @@
         </w:numPr>
         <w:contextualSpacing/>
       </w:pPr>
-      <w:r>
-        <w:t xml:space="preserve">Ie can be applied to any portfolio and so can compare different </w:t>
-      </w:r>
-      <w:r>
-        <w:t>portfolios</w:t>
+      <w:proofErr w:type="spellStart"/>
+      <w:r>
+        <w:t>Ie</w:t>
+      </w:r>
+      <w:proofErr w:type="spellEnd"/>
+      <w:r>
+        <w:t xml:space="preserve"> can be applied to any portfolio and so can compare different portfolios</w:t>
       </w:r>
     </w:p>
     <w:p>
@@ -565,10 +587,7 @@
         <w:contextualSpacing/>
       </w:pPr>
       <w:r>
-        <w:t>“Holistic” - takes account of all driving risk factors in the complete por</w:t>
-      </w:r>
-      <w:r>
-        <w:t>tfolio</w:t>
+        <w:t>“Holistic” - takes account of all driving risk factors in the complete portfolio</w:t>
       </w:r>
     </w:p>
     <w:p>
@@ -664,10 +683,31 @@
         <w:contextualSpacing/>
       </w:pPr>
       <w:r>
-        <w:t>“The fact that VaR does not take account of what happens in “bad” states can distort incentives and encourage traders to “game” a VaR target (and</w:t>
-      </w:r>
-      <w:r>
-        <w:t>/or a VaR-defined remuneration package) to promote their own interests at the expense of the institutions that employ them.“ - p.197</w:t>
+        <w:t xml:space="preserve">“The fact that </w:t>
+      </w:r>
+      <w:proofErr w:type="spellStart"/>
+      <w:r>
+        <w:t>VaR</w:t>
+      </w:r>
+      <w:proofErr w:type="spellEnd"/>
+      <w:r>
+        <w:t xml:space="preserve"> does not take account of what happens in “bad” states can distort incentives and encourage traders to “game” a </w:t>
+      </w:r>
+      <w:proofErr w:type="spellStart"/>
+      <w:r>
+        <w:t>VaR</w:t>
+      </w:r>
+      <w:proofErr w:type="spellEnd"/>
+      <w:r>
+        <w:t xml:space="preserve"> target (and/or a </w:t>
+      </w:r>
+      <w:proofErr w:type="spellStart"/>
+      <w:r>
+        <w:t>VaR</w:t>
+      </w:r>
+      <w:proofErr w:type="spellEnd"/>
+      <w:r>
+        <w:t>-defined remuneration package) to promote their own interests at the expense of the institutions that employ them.“ - p.197</w:t>
       </w:r>
     </w:p>
     <w:p>
@@ -680,7 +720,15 @@
       </w:pPr>
       <w:r>
         <w:lastRenderedPageBreak/>
-        <w:t>Not sub-additive (see below). Thus, VaR is fundamentally merely a quantile, not a risk measure</w:t>
+        <w:t xml:space="preserve">Not sub-additive (see below). Thus, </w:t>
+      </w:r>
+      <w:proofErr w:type="spellStart"/>
+      <w:r>
+        <w:t>VaR</w:t>
+      </w:r>
+      <w:proofErr w:type="spellEnd"/>
+      <w:r>
+        <w:t xml:space="preserve"> is fundamentally merely a quantile, not a risk measure</w:t>
       </w:r>
     </w:p>
     <w:p>
@@ -692,10 +740,23 @@
         <w:contextualSpacing/>
       </w:pPr>
       <w:r>
-        <w:t>Does not meet increasingness</w:t>
-      </w:r>
-      <w:r>
-        <w:t xml:space="preserve"> property (see conditions that the risk spectrum function must meet st M is coherent - p203)</w:t>
+        <w:t xml:space="preserve">Does not meet </w:t>
+      </w:r>
+      <w:proofErr w:type="spellStart"/>
+      <w:r>
+        <w:t>increasingness</w:t>
+      </w:r>
+      <w:proofErr w:type="spellEnd"/>
+      <w:r>
+        <w:t xml:space="preserve"> property (see conditions that the risk spectrum function must meet </w:t>
+      </w:r>
+      <w:proofErr w:type="spellStart"/>
+      <w:r>
+        <w:t>st</w:t>
+      </w:r>
+      <w:proofErr w:type="spellEnd"/>
+      <w:r>
+        <w:t xml:space="preserve"> M is coherent - p203)</w:t>
       </w:r>
     </w:p>
     <w:p>
@@ -713,7 +774,21 @@
         <w:rPr>
           <w:highlight w:val="yellow"/>
         </w:rPr>
-        <w:t>Coherent risk measures (Artzner et al., 1997, 1999).</w:t>
+        <w:t>Coherent risk measures (</w:t>
+      </w:r>
+      <w:proofErr w:type="spellStart"/>
+      <w:r>
+        <w:rPr>
+          <w:highlight w:val="yellow"/>
+        </w:rPr>
+        <w:t>Artzner</w:t>
+      </w:r>
+      <w:proofErr w:type="spellEnd"/>
+      <w:r>
+        <w:rPr>
+          <w:highlight w:val="yellow"/>
+        </w:rPr>
+        <w:t xml:space="preserve"> et al., 1997, 1999).</w:t>
       </w:r>
     </w:p>
     <w:p>
@@ -821,22 +896,43 @@
         <w:contextualSpacing/>
       </w:pPr>
       <w:r>
-        <w:t>The average worst case scena</w:t>
-      </w:r>
-      <w:r>
-        <w:t>rio (given a CI)</w:t>
-      </w:r>
-    </w:p>
-    <w:p>
-      <w:pPr>
-        <w:numPr>
-          <w:ilvl w:val="2"/>
-          <w:numId w:val="6"/>
-        </w:numPr>
-        <w:contextualSpacing/>
-      </w:pPr>
-      <w:r>
-        <w:t>No consistent use of nomenclature (Conditional Tail Expectation, Tail VaR, Expected Tail Loss, Tail Conditional Expectation, Conditional VaR, Tail Conditional VaR, Worst Conditional Expectation)</w:t>
+        <w:t>The average worst case scenario (given a CI)</w:t>
+      </w:r>
+    </w:p>
+    <w:p>
+      <w:pPr>
+        <w:numPr>
+          <w:ilvl w:val="2"/>
+          <w:numId w:val="6"/>
+        </w:numPr>
+        <w:contextualSpacing/>
+      </w:pPr>
+      <w:r>
+        <w:t xml:space="preserve">No consistent use of nomenclature (Conditional Tail Expectation, Tail </w:t>
+      </w:r>
+      <w:proofErr w:type="spellStart"/>
+      <w:r>
+        <w:t>VaR</w:t>
+      </w:r>
+      <w:proofErr w:type="spellEnd"/>
+      <w:r>
+        <w:t xml:space="preserve">, Expected Tail Loss, Tail Conditional Expectation, Conditional </w:t>
+      </w:r>
+      <w:proofErr w:type="spellStart"/>
+      <w:r>
+        <w:t>VaR</w:t>
+      </w:r>
+      <w:proofErr w:type="spellEnd"/>
+      <w:r>
+        <w:t xml:space="preserve">, Tail Conditional </w:t>
+      </w:r>
+      <w:proofErr w:type="spellStart"/>
+      <w:r>
+        <w:t>VaR</w:t>
+      </w:r>
+      <w:proofErr w:type="spellEnd"/>
+      <w:r>
+        <w:t>, Worst Conditional Expectation)</w:t>
       </w:r>
     </w:p>
     <w:p>
@@ -860,10 +956,15 @@
         <w:contextualSpacing/>
       </w:pPr>
       <w:r>
-        <w:t>ES - “defined ito a probabili</w:t>
-      </w:r>
-      <w:r>
-        <w:t>ty threshold”</w:t>
+        <w:t xml:space="preserve">ES - “defined </w:t>
+      </w:r>
+      <w:proofErr w:type="spellStart"/>
+      <w:r>
+        <w:t>ito</w:t>
+      </w:r>
+      <w:proofErr w:type="spellEnd"/>
+      <w:r>
+        <w:t xml:space="preserve"> a probability threshold”</w:t>
       </w:r>
     </w:p>
     <w:p>
@@ -875,7 +976,15 @@
         <w:contextualSpacing/>
       </w:pPr>
       <w:r>
-        <w:t>“Average of losses exceeding VaR”</w:t>
+        <w:t xml:space="preserve">“Average of losses exceeding </w:t>
+      </w:r>
+      <w:proofErr w:type="spellStart"/>
+      <w:r>
+        <w:t>VaR</w:t>
+      </w:r>
+      <w:proofErr w:type="spellEnd"/>
+      <w:r>
+        <w:t>”</w:t>
       </w:r>
     </w:p>
     <w:p>
@@ -911,8 +1020,37 @@
         <w:contextualSpacing/>
       </w:pPr>
       <w:r>
-        <w:t>Gives us p(.)=M_thi=integral(0,1)thi(p)q_pdp</w:t>
-      </w:r>
+        <w:t xml:space="preserve">Gives us </w:t>
+      </w:r>
+      <w:proofErr w:type="gramStart"/>
+      <w:r>
+        <w:t>p(</w:t>
+      </w:r>
+      <w:proofErr w:type="gramEnd"/>
+      <w:r>
+        <w:t>.)=</w:t>
+      </w:r>
+      <w:proofErr w:type="spellStart"/>
+      <w:r>
+        <w:t>M_thi</w:t>
+      </w:r>
+      <w:proofErr w:type="spellEnd"/>
+      <w:r>
+        <w:t>=integral(0,1)</w:t>
+      </w:r>
+      <w:proofErr w:type="spellStart"/>
+      <w:r>
+        <w:t>thi</w:t>
+      </w:r>
+      <w:proofErr w:type="spellEnd"/>
+      <w:r>
+        <w:t>(p)</w:t>
+      </w:r>
+      <w:proofErr w:type="spellStart"/>
+      <w:r>
+        <w:t>q_pdp</w:t>
+      </w:r>
+      <w:proofErr w:type="spellEnd"/>
     </w:p>
     <w:p>
       <w:r>
@@ -981,23 +1119,46 @@
         <w:contextualSpacing/>
       </w:pPr>
       <w:r>
-        <w:t>Funct</w:t>
-      </w:r>
-      <w:r>
-        <w:t>ion thi(.), aka the risk spectrum or risk-aversion function, needs to be determined. Must meet certain conditions so that M_thi is coherent</w:t>
-      </w:r>
-    </w:p>
-    <w:p>
-      <w:pPr>
-        <w:numPr>
-          <w:ilvl w:val="2"/>
-          <w:numId w:val="6"/>
-        </w:numPr>
-        <w:contextualSpacing/>
-      </w:pPr>
-      <w:r>
-        <w:t>ES is special case of M_thi</w:t>
-      </w:r>
+        <w:t xml:space="preserve">Function </w:t>
+      </w:r>
+      <w:proofErr w:type="spellStart"/>
+      <w:proofErr w:type="gramStart"/>
+      <w:r>
+        <w:t>thi</w:t>
+      </w:r>
+      <w:proofErr w:type="spellEnd"/>
+      <w:r>
+        <w:t>(</w:t>
+      </w:r>
+      <w:proofErr w:type="gramEnd"/>
+      <w:r>
+        <w:t xml:space="preserve">.), aka the risk spectrum or risk-aversion function, needs to be determined. Must meet certain conditions so that </w:t>
+      </w:r>
+      <w:proofErr w:type="spellStart"/>
+      <w:r>
+        <w:t>M_thi</w:t>
+      </w:r>
+      <w:proofErr w:type="spellEnd"/>
+      <w:r>
+        <w:t xml:space="preserve"> is coherent</w:t>
+      </w:r>
+    </w:p>
+    <w:p>
+      <w:pPr>
+        <w:numPr>
+          <w:ilvl w:val="2"/>
+          <w:numId w:val="6"/>
+        </w:numPr>
+        <w:contextualSpacing/>
+      </w:pPr>
+      <w:r>
+        <w:t xml:space="preserve">ES is special case of </w:t>
+      </w:r>
+      <w:proofErr w:type="spellStart"/>
+      <w:r>
+        <w:t>M_thi</w:t>
+      </w:r>
+      <w:proofErr w:type="spellEnd"/>
     </w:p>
     <w:p>
       <w:r>
@@ -1110,10 +1271,7 @@
         <w:contextualSpacing/>
       </w:pPr>
       <w:r>
-        <w:t xml:space="preserve">“If a user has a “well-behaved” risk-aversion function, then the weights will rise smoothly, and the more risk-averse the user, the more </w:t>
-      </w:r>
-      <w:r>
-        <w:t>rapidly the weights will rise” - p.203</w:t>
+        <w:t>“If a user has a “well-behaved” risk-aversion function, then the weights will rise smoothly, and the more risk-averse the user, the more rapidly the weights will rise” - p.203</w:t>
       </w:r>
     </w:p>
     <w:p>
@@ -1137,7 +1295,15 @@
         <w:contextualSpacing/>
       </w:pPr>
       <w:r>
-        <w:t>ES and VaR can be argued to be bad measures to use for the risk-averse user:</w:t>
+        <w:t xml:space="preserve">ES and </w:t>
+      </w:r>
+      <w:proofErr w:type="spellStart"/>
+      <w:r>
+        <w:t>VaR</w:t>
+      </w:r>
+      <w:proofErr w:type="spellEnd"/>
+      <w:r>
+        <w:t xml:space="preserve"> can be argued to be bad measures to use for the risk-averse user:</w:t>
       </w:r>
     </w:p>
     <w:p>
@@ -1148,17 +1314,19 @@
         </w:numPr>
         <w:contextualSpacing/>
       </w:pPr>
+      <w:proofErr w:type="spellStart"/>
       <w:r>
         <w:rPr>
           <w:rFonts w:ascii="Arial Unicode MS" w:eastAsia="Arial Unicode MS" w:hAnsi="Arial Unicode MS" w:cs="Arial Unicode MS"/>
         </w:rPr>
-        <w:t>VaR: No value given to loss exceeding a certain point ⇒ risk-loving in tail loss regio</w:t>
-      </w:r>
+        <w:t>VaR</w:t>
+      </w:r>
+      <w:proofErr w:type="spellEnd"/>
       <w:r>
         <w:rPr>
           <w:rFonts w:ascii="Arial Unicode MS" w:eastAsia="Arial Unicode MS" w:hAnsi="Arial Unicode MS" w:cs="Arial Unicode MS"/>
         </w:rPr>
-        <w:t>n\</w:t>
+        <w:t>: No value given to loss exceeding a certain point ⇒ risk-loving in tail loss region\</w:t>
       </w:r>
     </w:p>
     <w:p>
@@ -1257,10 +1425,7 @@
       </w:pPr>
       <w:r>
         <w:lastRenderedPageBreak/>
-        <w:t>Like coherent risk measures, share s</w:t>
-      </w:r>
-      <w:r>
-        <w:t>ome properties</w:t>
+        <w:t>Like coherent risk measures, share some properties</w:t>
       </w:r>
     </w:p>
     <w:p>
@@ -1320,7 +1485,15 @@
         <w:contextualSpacing/>
       </w:pPr>
       <w:r>
-        <w:t>Property of comonotonic additivity</w:t>
+        <w:t xml:space="preserve">Property of </w:t>
+      </w:r>
+      <w:proofErr w:type="spellStart"/>
+      <w:r>
+        <w:t>comonotonic</w:t>
+      </w:r>
+      <w:proofErr w:type="spellEnd"/>
+      <w:r>
+        <w:t xml:space="preserve"> additivity</w:t>
       </w:r>
     </w:p>
     <w:p>
@@ -1344,10 +1517,7 @@
         <w:contextualSpacing/>
       </w:pPr>
       <w:r>
-        <w:t xml:space="preserve">Continuity (necessary and sufficient for </w:t>
-      </w:r>
-      <w:r>
-        <w:t>it to be coherent)</w:t>
+        <w:t>Continuity (necessary and sufficient for it to be coherent)</w:t>
       </w:r>
     </w:p>
     <w:p>
@@ -1370,9 +1540,11 @@
         </w:numPr>
         <w:contextualSpacing/>
       </w:pPr>
+      <w:proofErr w:type="spellStart"/>
       <w:r>
         <w:t>Diffible</w:t>
       </w:r>
+      <w:proofErr w:type="spellEnd"/>
     </w:p>
     <w:p>
       <w:pPr>
@@ -1418,8 +1590,13 @@
         </w:numPr>
         <w:contextualSpacing/>
       </w:pPr>
-      <w:r>
-        <w:t>Comonotonicity approaches</w:t>
+      <w:proofErr w:type="spellStart"/>
+      <w:r>
+        <w:t>Comonotonicity</w:t>
+      </w:r>
+      <w:proofErr w:type="spellEnd"/>
+      <w:r>
+        <w:t xml:space="preserve"> approaches</w:t>
       </w:r>
     </w:p>
     <w:p>
@@ -1466,8 +1643,13 @@
         </w:numPr>
         <w:contextualSpacing/>
       </w:pPr>
-      <w:r>
-        <w:t>VaR does not have good theoretical properties</w:t>
+      <w:proofErr w:type="spellStart"/>
+      <w:r>
+        <w:t>VaR</w:t>
+      </w:r>
+      <w:proofErr w:type="spellEnd"/>
+      <w:r>
+        <w:t xml:space="preserve"> does not have good theoretical properties</w:t>
       </w:r>
     </w:p>
     <w:p>
@@ -1491,10 +1673,15 @@
         <w:contextualSpacing/>
       </w:pPr>
       <w:r>
-        <w:t>“The costs of upgrading from VaR to more sophis</w:t>
-      </w:r>
-      <w:r>
-        <w:t>ticated risk measures are very low” - p208</w:t>
+        <w:t xml:space="preserve">“The costs of upgrading from </w:t>
+      </w:r>
+      <w:proofErr w:type="spellStart"/>
+      <w:r>
+        <w:t>VaR</w:t>
+      </w:r>
+      <w:proofErr w:type="spellEnd"/>
+      <w:r>
+        <w:t xml:space="preserve"> to more sophisticated risk measures are very low” - p208</w:t>
       </w:r>
     </w:p>
     <w:p>
@@ -1530,49 +1717,83 @@
         <w:contextualSpacing/>
       </w:pPr>
       <w:r>
-        <w:t>Assumes that loss dbn takes on a particular parametric form</w:t>
-      </w:r>
-    </w:p>
-    <w:p>
-      <w:pPr>
-        <w:numPr>
-          <w:ilvl w:val="2"/>
-          <w:numId w:val="6"/>
-        </w:numPr>
-        <w:contextualSpacing/>
-      </w:pPr>
-      <w:r>
-        <w:t>Choice of dbn informed by “informal diagnostics” or a</w:t>
-      </w:r>
-      <w:r>
-        <w:t>lso “theoretical considerations” or “past experience” - p209</w:t>
-      </w:r>
-    </w:p>
-    <w:p>
-      <w:pPr>
-        <w:numPr>
-          <w:ilvl w:val="2"/>
-          <w:numId w:val="6"/>
-        </w:numPr>
-        <w:contextualSpacing/>
-      </w:pPr>
-      <w:r>
-        <w:t>Would “have to take account of any conditionality in the loss process: losses might follow a temporal pattern, or might be driven off some other rv”</w:t>
-      </w:r>
-    </w:p>
-    <w:p>
-      <w:pPr>
-        <w:numPr>
-          <w:ilvl w:val="2"/>
-          <w:numId w:val="6"/>
-        </w:numPr>
-        <w:contextualSpacing/>
-      </w:pPr>
-      <w:r>
-        <w:t>After choosing dbn, must “look up that dbn’s q</w:t>
-      </w:r>
-      <w:r>
-        <w:t>uantile formula”</w:t>
+        <w:t xml:space="preserve">Assumes that loss </w:t>
+      </w:r>
+      <w:proofErr w:type="spellStart"/>
+      <w:r>
+        <w:t>dbn</w:t>
+      </w:r>
+      <w:proofErr w:type="spellEnd"/>
+      <w:r>
+        <w:t xml:space="preserve"> takes on a particular parametric form</w:t>
+      </w:r>
+    </w:p>
+    <w:p>
+      <w:pPr>
+        <w:numPr>
+          <w:ilvl w:val="2"/>
+          <w:numId w:val="6"/>
+        </w:numPr>
+        <w:contextualSpacing/>
+      </w:pPr>
+      <w:r>
+        <w:t xml:space="preserve">Choice of </w:t>
+      </w:r>
+      <w:proofErr w:type="spellStart"/>
+      <w:r>
+        <w:t>dbn</w:t>
+      </w:r>
+      <w:proofErr w:type="spellEnd"/>
+      <w:r>
+        <w:t xml:space="preserve"> informed by “informal diagnostics” or also “theoretical considerations” or “past experience” - p209</w:t>
+      </w:r>
+    </w:p>
+    <w:p>
+      <w:pPr>
+        <w:numPr>
+          <w:ilvl w:val="2"/>
+          <w:numId w:val="6"/>
+        </w:numPr>
+        <w:contextualSpacing/>
+      </w:pPr>
+      <w:r>
+        <w:t xml:space="preserve">Would “have to take account of any conditionality in the loss process: losses might follow a temporal pattern, or might be driven off some other </w:t>
+      </w:r>
+      <w:proofErr w:type="spellStart"/>
+      <w:r>
+        <w:t>rv</w:t>
+      </w:r>
+      <w:proofErr w:type="spellEnd"/>
+      <w:r>
+        <w:t>”</w:t>
+      </w:r>
+    </w:p>
+    <w:p>
+      <w:pPr>
+        <w:numPr>
+          <w:ilvl w:val="2"/>
+          <w:numId w:val="6"/>
+        </w:numPr>
+        <w:contextualSpacing/>
+      </w:pPr>
+      <w:r>
+        <w:t xml:space="preserve">After choosing </w:t>
+      </w:r>
+      <w:proofErr w:type="spellStart"/>
+      <w:r>
+        <w:t>dbn</w:t>
+      </w:r>
+      <w:proofErr w:type="spellEnd"/>
+      <w:r>
+        <w:t xml:space="preserve">, must “look up that </w:t>
+      </w:r>
+      <w:proofErr w:type="spellStart"/>
+      <w:r>
+        <w:t>dbn’s</w:t>
+      </w:r>
+      <w:proofErr w:type="spellEnd"/>
+      <w:r>
+        <w:t xml:space="preserve"> quantile formula”</w:t>
       </w:r>
     </w:p>
     <w:p>
@@ -1584,7 +1805,15 @@
         <w:contextualSpacing/>
       </w:pPr>
       <w:r>
-        <w:t>Has unknown parameterns that need estimating, which can be done using</w:t>
+        <w:t xml:space="preserve">Has unknown </w:t>
+      </w:r>
+      <w:proofErr w:type="spellStart"/>
+      <w:r>
+        <w:t>parameterns</w:t>
+      </w:r>
+      <w:proofErr w:type="spellEnd"/>
+      <w:r>
+        <w:t xml:space="preserve"> that need estimating, which can be done using</w:t>
       </w:r>
     </w:p>
     <w:p>
@@ -1632,7 +1861,15 @@
         <w:contextualSpacing/>
       </w:pPr>
       <w:r>
-        <w:t>“Suited to risk measurement problems where the dbns concerned are known or reliably estimated” p.210</w:t>
+        <w:t xml:space="preserve">“Suited to risk measurement problems where the </w:t>
+      </w:r>
+      <w:proofErr w:type="spellStart"/>
+      <w:r>
+        <w:t>dbns</w:t>
+      </w:r>
+      <w:proofErr w:type="spellEnd"/>
+      <w:r>
+        <w:t xml:space="preserve"> concerned are known or reliably estimated” p.210</w:t>
       </w:r>
     </w:p>
     <w:p>
@@ -1644,7 +1881,15 @@
         <w:contextualSpacing/>
       </w:pPr>
       <w:r>
-        <w:t>Not met normally - esp small sample sizes</w:t>
+        <w:t xml:space="preserve">Not met normally - </w:t>
+      </w:r>
+      <w:proofErr w:type="spellStart"/>
+      <w:r>
+        <w:t>esp</w:t>
+      </w:r>
+      <w:proofErr w:type="spellEnd"/>
+      <w:r>
+        <w:t xml:space="preserve"> small sample sizes</w:t>
       </w:r>
     </w:p>
     <w:p>
@@ -1656,7 +1901,15 @@
         <w:contextualSpacing/>
       </w:pPr>
       <w:r>
-        <w:t>Only appropes for relatively “simple” risk measurement problems</w:t>
+        <w:t xml:space="preserve">Only </w:t>
+      </w:r>
+      <w:proofErr w:type="spellStart"/>
+      <w:r>
+        <w:t>appropes</w:t>
+      </w:r>
+      <w:proofErr w:type="spellEnd"/>
+      <w:r>
+        <w:t xml:space="preserve"> for relatively “simple” risk measurement problems</w:t>
       </w:r>
     </w:p>
     <w:p>
@@ -1680,31 +1933,63 @@
         <w:contextualSpacing/>
       </w:pPr>
       <w:r>
-        <w:t>Without strong assumptions regarding the dbn under consideration</w:t>
-      </w:r>
-    </w:p>
-    <w:p>
-      <w:pPr>
-        <w:numPr>
-          <w:ilvl w:val="2"/>
-          <w:numId w:val="6"/>
-        </w:numPr>
-        <w:contextualSpacing/>
-      </w:pPr>
-      <w:r>
-        <w:t>“Estimate risk measures from the empirical dbn” - p210</w:t>
-      </w:r>
-    </w:p>
-    <w:p>
-      <w:pPr>
-        <w:numPr>
-          <w:ilvl w:val="2"/>
-          <w:numId w:val="6"/>
-        </w:numPr>
-        <w:contextualSpacing/>
-      </w:pPr>
-      <w:r>
-        <w:t>“Avoid danger of misspecifying the dbn”</w:t>
+        <w:t xml:space="preserve">Without strong assumptions regarding the </w:t>
+      </w:r>
+      <w:proofErr w:type="spellStart"/>
+      <w:r>
+        <w:t>dbn</w:t>
+      </w:r>
+      <w:proofErr w:type="spellEnd"/>
+      <w:r>
+        <w:t xml:space="preserve"> under consideration</w:t>
+      </w:r>
+    </w:p>
+    <w:p>
+      <w:pPr>
+        <w:numPr>
+          <w:ilvl w:val="2"/>
+          <w:numId w:val="6"/>
+        </w:numPr>
+        <w:contextualSpacing/>
+      </w:pPr>
+      <w:r>
+        <w:t xml:space="preserve">“Estimate risk measures from the empirical </w:t>
+      </w:r>
+      <w:proofErr w:type="spellStart"/>
+      <w:r>
+        <w:t>dbn</w:t>
+      </w:r>
+      <w:proofErr w:type="spellEnd"/>
+      <w:r>
+        <w:t>” - p210</w:t>
+      </w:r>
+    </w:p>
+    <w:p>
+      <w:pPr>
+        <w:numPr>
+          <w:ilvl w:val="2"/>
+          <w:numId w:val="6"/>
+        </w:numPr>
+        <w:contextualSpacing/>
+      </w:pPr>
+      <w:r>
+        <w:t xml:space="preserve">“Avoid danger of </w:t>
+      </w:r>
+      <w:proofErr w:type="spellStart"/>
+      <w:r>
+        <w:t>misspecifying</w:t>
+      </w:r>
+      <w:proofErr w:type="spellEnd"/>
+      <w:r>
+        <w:t xml:space="preserve"> the </w:t>
+      </w:r>
+      <w:proofErr w:type="spellStart"/>
+      <w:r>
+        <w:t>dbn</w:t>
+      </w:r>
+      <w:proofErr w:type="spellEnd"/>
+      <w:r>
+        <w:t>”</w:t>
       </w:r>
     </w:p>
     <w:p>
@@ -1717,10 +2002,7 @@
       </w:pPr>
       <w:r>
         <w:lastRenderedPageBreak/>
-        <w:t xml:space="preserve">Assume </w:t>
-      </w:r>
-      <w:r>
-        <w:t xml:space="preserve">that the near future will be similar to the recent past, which is justification for using recent historical data </w:t>
+        <w:t xml:space="preserve">Assume that the near future will be similar to the recent past, which is justification for using recent historical data </w:t>
       </w:r>
     </w:p>
     <w:p>
@@ -1744,7 +2026,23 @@
         <w:contextualSpacing/>
       </w:pPr>
       <w:r>
-        <w:t>“Can also extend nonparametric methods to include nonhistorical scenarios” (ie “hypothetical scenarios) - p211</w:t>
+        <w:t xml:space="preserve">“Can also extend nonparametric methods to include </w:t>
+      </w:r>
+      <w:proofErr w:type="spellStart"/>
+      <w:r>
+        <w:t>nonhistorical</w:t>
+      </w:r>
+      <w:proofErr w:type="spellEnd"/>
+      <w:r>
+        <w:t xml:space="preserve"> scenarios” (</w:t>
+      </w:r>
+      <w:proofErr w:type="spellStart"/>
+      <w:r>
+        <w:t>ie</w:t>
+      </w:r>
+      <w:proofErr w:type="spellEnd"/>
+      <w:r>
+        <w:t xml:space="preserve"> “hypothetical scenarios) - p211</w:t>
       </w:r>
     </w:p>
     <w:p>
@@ -1756,22 +2054,35 @@
         <w:contextualSpacing/>
       </w:pPr>
       <w:r>
-        <w:t>3) stochastic (monte carlo) simulation methods</w:t>
-      </w:r>
-    </w:p>
-    <w:p>
-      <w:pPr>
-        <w:numPr>
-          <w:ilvl w:val="2"/>
-          <w:numId w:val="6"/>
-        </w:numPr>
-        <w:contextualSpacing/>
-      </w:pPr>
-      <w:r>
-        <w:t>“Simulate the loss dbn using a random number simulation engine, and they are much more powerful an</w:t>
-      </w:r>
-      <w:r>
-        <w:t>d flexible than the earlier methods” - p211</w:t>
+        <w:t xml:space="preserve">3) stochastic (monte </w:t>
+      </w:r>
+      <w:proofErr w:type="spellStart"/>
+      <w:r>
+        <w:t>carlo</w:t>
+      </w:r>
+      <w:proofErr w:type="spellEnd"/>
+      <w:r>
+        <w:t>) simulation methods</w:t>
+      </w:r>
+    </w:p>
+    <w:p>
+      <w:pPr>
+        <w:numPr>
+          <w:ilvl w:val="2"/>
+          <w:numId w:val="6"/>
+        </w:numPr>
+        <w:contextualSpacing/>
+      </w:pPr>
+      <w:r>
+        <w:t xml:space="preserve">“Simulate the loss </w:t>
+      </w:r>
+      <w:proofErr w:type="spellStart"/>
+      <w:r>
+        <w:t>dbn</w:t>
+      </w:r>
+      <w:proofErr w:type="spellEnd"/>
+      <w:r>
+        <w:t xml:space="preserve"> using a random number simulation engine, and they are much more powerful and flexible than the earlier methods” - p211</w:t>
       </w:r>
     </w:p>
     <w:p>
@@ -1785,13 +2096,13 @@
       <w:r>
         <w:t xml:space="preserve">Complicating factors in </w:t>
       </w:r>
-      <w:commentRangeStart w:id="2"/>
+      <w:commentRangeStart w:id="1"/>
       <w:r>
         <w:t xml:space="preserve">insurance </w:t>
       </w:r>
-      <w:commentRangeEnd w:id="2"/>
-      <w:r>
-        <w:commentReference w:id="2"/>
+      <w:commentRangeEnd w:id="1"/>
+      <w:r>
+        <w:commentReference w:id="1"/>
       </w:r>
       <w:r>
         <w:t>risk measurement problems</w:t>
@@ -1830,7 +2141,15 @@
         <w:contextualSpacing/>
       </w:pPr>
       <w:r>
-        <w:t>“Badly behaved” and heterogenous risk factors</w:t>
+        <w:t xml:space="preserve">“Badly behaved” and </w:t>
+      </w:r>
+      <w:proofErr w:type="spellStart"/>
+      <w:r>
+        <w:t>heterogenous</w:t>
+      </w:r>
+      <w:proofErr w:type="spellEnd"/>
+      <w:r>
+        <w:t xml:space="preserve"> risk factors</w:t>
       </w:r>
     </w:p>
     <w:p>
@@ -1842,10 +2161,7 @@
         <w:contextualSpacing/>
       </w:pPr>
       <w:r>
-        <w:t>Nonl</w:t>
-      </w:r>
-      <w:r>
-        <w:t>inearity</w:t>
+        <w:t>Nonlinearity</w:t>
       </w:r>
     </w:p>
     <w:p>
@@ -1962,7 +2278,35 @@
         <w:rPr>
           <w:b/>
         </w:rPr>
-        <w:t>Managing Risk Exposures using the Risk Budgeting Approach (Bruder, B. &amp; Roncalli, T., 2012)</w:t>
+        <w:t>Managing Risk Exposures using the Risk Budgeting Approach (</w:t>
+      </w:r>
+      <w:proofErr w:type="spellStart"/>
+      <w:r>
+        <w:rPr>
+          <w:b/>
+        </w:rPr>
+        <w:t>Bruder</w:t>
+      </w:r>
+      <w:proofErr w:type="spellEnd"/>
+      <w:r>
+        <w:rPr>
+          <w:b/>
+        </w:rPr>
+        <w:t xml:space="preserve">, B. &amp; </w:t>
+      </w:r>
+      <w:proofErr w:type="spellStart"/>
+      <w:r>
+        <w:rPr>
+          <w:b/>
+        </w:rPr>
+        <w:t>Roncalli</w:t>
+      </w:r>
+      <w:proofErr w:type="spellEnd"/>
+      <w:r>
+        <w:rPr>
+          <w:b/>
+        </w:rPr>
+        <w:t>, T., 2012)</w:t>
       </w:r>
     </w:p>
     <w:p>
@@ -1998,10 +2342,7 @@
         <w:contextualSpacing/>
       </w:pPr>
       <w:r>
-        <w:t>Equal risk contribution (ERC</w:t>
-      </w:r>
-      <w:r>
-        <w:t>) portfolio</w:t>
+        <w:t>Equal risk contribution (ERC) portfolio</w:t>
       </w:r>
     </w:p>
     <w:p>
@@ -2037,19 +2378,35 @@
         <w:contextualSpacing/>
       </w:pPr>
       <w:r>
-        <w:t>See defn on p3</w:t>
-      </w:r>
-    </w:p>
-    <w:p>
-      <w:pPr>
-        <w:numPr>
-          <w:ilvl w:val="2"/>
-          <w:numId w:val="2"/>
-        </w:numPr>
-        <w:contextualSpacing/>
-      </w:pPr>
-      <w:r>
-        <w:t>“Managing risk exposures with VaR or ES risk measures is the equivalent to managing risk exposures with the volatility in a Gaussian world.” -p3</w:t>
+        <w:t xml:space="preserve">See </w:t>
+      </w:r>
+      <w:proofErr w:type="spellStart"/>
+      <w:r>
+        <w:t>defn</w:t>
+      </w:r>
+      <w:proofErr w:type="spellEnd"/>
+      <w:r>
+        <w:t xml:space="preserve"> on p3</w:t>
+      </w:r>
+    </w:p>
+    <w:p>
+      <w:pPr>
+        <w:numPr>
+          <w:ilvl w:val="2"/>
+          <w:numId w:val="2"/>
+        </w:numPr>
+        <w:contextualSpacing/>
+      </w:pPr>
+      <w:r>
+        <w:t xml:space="preserve">“Managing risk exposures with </w:t>
+      </w:r>
+      <w:proofErr w:type="spellStart"/>
+      <w:r>
+        <w:t>VaR</w:t>
+      </w:r>
+      <w:proofErr w:type="spellEnd"/>
+      <w:r>
+        <w:t xml:space="preserve"> or ES risk measures is the equivalent to managing risk exposures with the volatility in a Gaussian world.” -p3</w:t>
       </w:r>
     </w:p>
     <w:p>
@@ -2073,22 +2430,35 @@
         <w:contextualSpacing/>
       </w:pPr>
       <w:r>
-        <w:t>RB techniqus usd to create diversified portfolios</w:t>
-      </w:r>
-    </w:p>
-    <w:p>
-      <w:pPr>
-        <w:numPr>
-          <w:ilvl w:val="2"/>
-          <w:numId w:val="2"/>
-        </w:numPr>
-        <w:contextualSpacing/>
-      </w:pPr>
-      <w:r>
-        <w:t>“If some asset</w:t>
-      </w:r>
-      <w:r>
-        <w:t>s have a negative risk contribution implies that the risk is highly concentrated in the other assets of the portfolio”</w:t>
+        <w:t xml:space="preserve">RB </w:t>
+      </w:r>
+      <w:proofErr w:type="spellStart"/>
+      <w:r>
+        <w:t>techniqus</w:t>
+      </w:r>
+      <w:proofErr w:type="spellEnd"/>
+      <w:r>
+        <w:t xml:space="preserve"> </w:t>
+      </w:r>
+      <w:proofErr w:type="spellStart"/>
+      <w:r>
+        <w:t>usd</w:t>
+      </w:r>
+      <w:proofErr w:type="spellEnd"/>
+      <w:r>
+        <w:t xml:space="preserve"> to create diversified portfolios</w:t>
+      </w:r>
+    </w:p>
+    <w:p>
+      <w:pPr>
+        <w:numPr>
+          <w:ilvl w:val="2"/>
+          <w:numId w:val="2"/>
+        </w:numPr>
+        <w:contextualSpacing/>
+      </w:pPr>
+      <w:r>
+        <w:t>“If some assets have a negative risk contribution implies that the risk is highly concentrated in the other assets of the portfolio”</w:t>
       </w:r>
     </w:p>
     <w:p>
@@ -2243,10 +2613,7 @@
         <w:contextualSpacing/>
       </w:pPr>
       <w:r>
-        <w:t>The RB portfolio always exi</w:t>
-      </w:r>
-      <w:r>
-        <w:t>sts and is unique</w:t>
+        <w:t>The RB portfolio always exists and is unique</w:t>
       </w:r>
     </w:p>
     <w:p>
@@ -2294,10 +2661,15 @@
         <w:contextualSpacing/>
       </w:pPr>
       <w:r>
-        <w:t>“We could show that the previous results are valid to convex risk measures R that satisfy the Euler decomposition</w:t>
-      </w:r>
-      <w:r>
-        <w:t>, because it suffices to replace the the marginal volatility by the marginal risk in the mathematical proofs.” - p13</w:t>
+        <w:t xml:space="preserve">“We could show that the previous results are valid to convex risk measures R that satisfy the Euler decomposition, because it suffices to replace the </w:t>
+      </w:r>
+      <w:proofErr w:type="spellStart"/>
+      <w:r>
+        <w:t>the</w:t>
+      </w:r>
+      <w:proofErr w:type="spellEnd"/>
+      <w:r>
+        <w:t xml:space="preserve"> marginal volatility by the marginal risk in the mathematical proofs.” - p13</w:t>
       </w:r>
     </w:p>
     <w:p>
@@ -2437,7 +2809,15 @@
       </w:pPr>
       <w:r>
         <w:lastRenderedPageBreak/>
-        <w:t>Optimising the MPT - faces that asset allocation puzzle (Campbell and Viciera, 2002): describes a gap between theory of this diversification method, and the practical point of view</w:t>
+        <w:t xml:space="preserve">Optimising the MPT - faces that asset allocation puzzle (Campbell and </w:t>
+      </w:r>
+      <w:proofErr w:type="spellStart"/>
+      <w:r>
+        <w:t>Viciera</w:t>
+      </w:r>
+      <w:proofErr w:type="spellEnd"/>
+      <w:r>
+        <w:t>, 2002): describes a gap between theory of this diversification method, and the practical point of view</w:t>
       </w:r>
     </w:p>
     <w:p>
@@ -2461,22 +2841,35 @@
         <w:contextualSpacing/>
       </w:pPr>
       <w:r>
-        <w:t>“The allocation of diversified funds is very static and do</w:t>
-      </w:r>
-      <w:r>
-        <w:t>es not justify the high level of management fees” - p19</w:t>
-      </w:r>
-    </w:p>
-    <w:p>
-      <w:pPr>
-        <w:numPr>
-          <w:ilvl w:val="2"/>
-          <w:numId w:val="2"/>
-        </w:numPr>
-        <w:contextualSpacing/>
-      </w:pPr>
-      <w:r>
-        <w:t>This has lead to an alternative diversification technique: “a risk parity (RP) fund is an ERC strategy on multi-assets classes:</w:t>
+        <w:t>“The allocation of diversified funds is very static and does not justify the high level of management fees” - p19</w:t>
+      </w:r>
+    </w:p>
+    <w:p>
+      <w:pPr>
+        <w:numPr>
+          <w:ilvl w:val="2"/>
+          <w:numId w:val="2"/>
+        </w:numPr>
+        <w:contextualSpacing/>
+      </w:pPr>
+      <w:r>
+        <w:t xml:space="preserve">This has </w:t>
+      </w:r>
+      <w:proofErr w:type="spellStart"/>
+      <w:r>
+        <w:t>lead</w:t>
+      </w:r>
+      <w:proofErr w:type="spellEnd"/>
+      <w:r>
+        <w:t xml:space="preserve"> to an alternative diversification technique: “a risk </w:t>
+      </w:r>
+      <w:proofErr w:type="spellStart"/>
+      <w:r>
+        <w:t>parity</w:t>
+      </w:r>
+      <w:proofErr w:type="spellEnd"/>
+      <w:r>
+        <w:t xml:space="preserve"> (RP) fund is an ERC strategy on multi-assets classes:</w:t>
       </w:r>
     </w:p>
     <w:p>
@@ -2488,16 +2881,27 @@
         <w:contextualSpacing/>
       </w:pPr>
       <w:r>
-        <w:t>“Diversify, but diversify by risk not by dollars - that is, take a simil</w:t>
-      </w:r>
-      <w:r>
-        <w:t xml:space="preserve">ar amount of risk in equities and in bonds” </w:t>
+        <w:t xml:space="preserve">“Diversify, but diversify by risk not by dollars - that is, take a similar amount of risk in equities and in bonds” </w:t>
       </w:r>
       <w:r>
         <w:rPr>
           <w:highlight w:val="yellow"/>
         </w:rPr>
-        <w:t>(Asness et al., 2012)</w:t>
+        <w:t>(</w:t>
+      </w:r>
+      <w:proofErr w:type="spellStart"/>
+      <w:r>
+        <w:rPr>
+          <w:highlight w:val="yellow"/>
+        </w:rPr>
+        <w:t>Asness</w:t>
+      </w:r>
+      <w:proofErr w:type="spellEnd"/>
+      <w:r>
+        <w:rPr>
+          <w:highlight w:val="yellow"/>
+        </w:rPr>
+        <w:t xml:space="preserve"> et al., 2012)</w:t>
       </w:r>
     </w:p>
     <w:p>
@@ -2509,10 +2913,7 @@
         <w:contextualSpacing/>
       </w:pPr>
       <w:r>
-        <w:t>For example, if we had a portfolio consisting of bonds and equities, we would diversify by rebuilding the portfolio such that the risk of the bond assets is equal to the risk of the equity a</w:t>
-      </w:r>
-      <w:r>
-        <w:t>ssets</w:t>
+        <w:t>For example, if we had a portfolio consisting of bonds and equities, we would diversify by rebuilding the portfolio such that the risk of the bond assets is equal to the risk of the equity assets</w:t>
       </w:r>
     </w:p>
     <w:p>
@@ -2548,10 +2949,7 @@
         <w:contextualSpacing/>
       </w:pPr>
       <w:r>
-        <w:t>“More recently, risk-budgeting techniques have been considered to build</w:t>
-      </w:r>
-      <w:r>
-        <w:t xml:space="preserve"> alternative benchmarks to market-cap indexes. These last ones have been particularly criticized by academics and market professionals and we observe a growing interest by sophisticated institutional investors.” - p23</w:t>
+        <w:t>“More recently, risk-budgeting techniques have been considered to build alternative benchmarks to market-cap indexes. These last ones have been particularly criticized by academics and market professionals and we observe a growing interest by sophisticated institutional investors.” - p23</w:t>
       </w:r>
     </w:p>
     <w:p>
@@ -2575,10 +2973,7 @@
         <w:contextualSpacing/>
       </w:pPr>
       <w:r>
-        <w:t>capitalisation -weig</w:t>
-      </w:r>
-      <w:r>
-        <w:t>hted indexation</w:t>
+        <w:t>capitalisation -weighted indexation</w:t>
       </w:r>
     </w:p>
     <w:p>
@@ -2674,10 +3069,7 @@
         <w:contextualSpacing/>
       </w:pPr>
       <w:r>
-        <w:t xml:space="preserve">“Absence of portfolio construction rules leads to concentration issues (in terms </w:t>
-      </w:r>
-      <w:r>
-        <w:t>of sectors or stocks)”</w:t>
+        <w:t>“Absence of portfolio construction rules leads to concentration issues (in terms of sectors or stocks)”</w:t>
       </w:r>
     </w:p>
     <w:p>
@@ -2750,10 +3142,7 @@
         <w:contextualSpacing/>
       </w:pPr>
       <w:r>
-        <w:t xml:space="preserve">The ERC </w:t>
-      </w:r>
-      <w:r>
-        <w:t>method belongs to this form of alternative-weighted indexation</w:t>
+        <w:t>The ERC method belongs to this form of alternative-weighted indexation</w:t>
       </w:r>
     </w:p>
     <w:p>
@@ -2765,7 +3154,15 @@
         <w:contextualSpacing/>
       </w:pPr>
       <w:r>
-        <w:t>See Eurostoxx 50 NR index vs ERC Eurozone index on p24</w:t>
+        <w:t xml:space="preserve">See </w:t>
+      </w:r>
+      <w:proofErr w:type="spellStart"/>
+      <w:r>
+        <w:t>Eurostoxx</w:t>
+      </w:r>
+      <w:proofErr w:type="spellEnd"/>
+      <w:r>
+        <w:t xml:space="preserve"> 50 NR index vs ERC Eurozone index on p24</w:t>
       </w:r>
     </w:p>
     <w:p>
@@ -2861,16 +3258,15 @@
         <w:contextualSpacing/>
       </w:pPr>
       <w:r>
-        <w:t>“The simplicity of this approach and the recognition of a capitalisa</w:t>
-      </w:r>
-      <w:r>
-        <w:t>tion-weighted index as the market portfolio has contributed to the success of the methodology. Yet, intuitively, it is easy to note a basic flaw in this allocation scheme, since it gives higher index weightings to the most indebted countries, regardless of</w:t>
-      </w:r>
-      <w:r>
-        <w:t xml:space="preserve"> their capacity to service their debt. A country facing financial hardship and trapped in a debt spiral to remain solvent would see its index weight increase until the whole mechanism collapses and an exclusion from the index occurs. Depending on the index</w:t>
-      </w:r>
-      <w:r>
-        <w:t>, exclusion can be triggered by specific events, such as a downgrade or, in the worst case, a default.” - (Bruder et al, 2011)</w:t>
+        <w:t>“The simplicity of this approach and the recognition of a capitalisation-weighted index as the market portfolio has contributed to the success of the methodology. Yet, intuitively, it is easy to note a basic flaw in this allocation scheme, since it gives higher index weightings to the most indebted countries, regardless of their capacity to service their debt. A country facing financial hardship and trapped in a debt spiral to remain solvent would see its index weight increase until the whole mechanism collapses and an exclusion from the index occurs. Depending on the index, exclusion can be triggered by specific events, such as a downgrade or, in the worst case, a default.” - (</w:t>
+      </w:r>
+      <w:proofErr w:type="spellStart"/>
+      <w:r>
+        <w:t>Bruder</w:t>
+      </w:r>
+      <w:proofErr w:type="spellEnd"/>
+      <w:r>
+        <w:t xml:space="preserve"> et al, 2011)</w:t>
       </w:r>
     </w:p>
     <w:p>
@@ -2906,7 +3302,15 @@
         <w:contextualSpacing/>
       </w:pPr>
       <w:r>
-        <w:t>“Risk budgeting portfolio is a generalisation of the ERC portfolio presented in Maillard et al. (2010) when the risk budgets are not necessarily the same.”-p29</w:t>
+        <w:t xml:space="preserve">“Risk budgeting portfolio is a generalisation of the ERC portfolio presented in </w:t>
+      </w:r>
+      <w:proofErr w:type="spellStart"/>
+      <w:r>
+        <w:t>Maillard</w:t>
+      </w:r>
+      <w:proofErr w:type="spellEnd"/>
+      <w:r>
+        <w:t xml:space="preserve"> et al. (2010) when the risk budgets are not necessarily the same.”-p29</w:t>
       </w:r>
     </w:p>
     <w:p>
@@ -2918,10 +3322,15 @@
         <w:contextualSpacing/>
       </w:pPr>
       <w:r>
-        <w:t>“It is also an heuristic method like equally-weighted or minimum-variance port</w:t>
-      </w:r>
-      <w:r>
-        <w:t>folios, because there is no financial theory that promotes the RB portfolio as an optimal portfolio.”</w:t>
+        <w:t xml:space="preserve">“It is also </w:t>
+      </w:r>
+      <w:proofErr w:type="gramStart"/>
+      <w:r>
+        <w:t>an</w:t>
+      </w:r>
+      <w:proofErr w:type="gramEnd"/>
+      <w:r>
+        <w:t xml:space="preserve"> heuristic method like equally-weighted or minimum-variance portfolios, because there is no financial theory that promotes the RB portfolio as an optimal portfolio.”</w:t>
       </w:r>
     </w:p>
     <w:p>
@@ -2945,10 +3354,7 @@
         <w:contextualSpacing/>
       </w:pPr>
       <w:r>
-        <w:t>“We have shown that the volatility of the risk budgeting portfolio is located b</w:t>
-      </w:r>
-      <w:r>
-        <w:t>etween those of minimum variance and weight budgeting portfolios”</w:t>
+        <w:t>“We have shown that the volatility of the risk budgeting portfolio is located between those of minimum variance and weight budgeting portfolios”</w:t>
       </w:r>
     </w:p>
     <w:p>
@@ -3045,10 +3451,15 @@
       </w:pPr>
       <w:r>
         <w:lastRenderedPageBreak/>
-        <w:t>“Simulations and backtests</w:t>
-      </w:r>
-      <w:r>
-        <w:t xml:space="preserve"> show that it could deliver better performance than other portfolio methods”</w:t>
+        <w:t>“Simulations and back</w:t>
+      </w:r>
+      <w:r>
+        <w:tab/>
+      </w:r>
+      <w:bookmarkStart w:id="2" w:name="_GoBack"/>
+      <w:bookmarkEnd w:id="2"/>
+      <w:r>
+        <w:t>tests show that it could deliver better performance than other portfolio methods”</w:t>
       </w:r>
     </w:p>
     <w:p>
@@ -3140,8 +3551,52 @@
         <w:rPr>
           <w:b/>
         </w:rPr>
-        <w:t>Second additional reading</w:t>
-      </w:r>
+        <w:t>Chen et al 2011</w:t>
+      </w:r>
+    </w:p>
+    <w:p>
+      <w:pPr>
+        <w:pStyle w:val="ListParagraph"/>
+        <w:numPr>
+          <w:ilvl w:val="0"/>
+          <w:numId w:val="7"/>
+        </w:numPr>
+        <w:rPr>
+          <w:b/>
+        </w:rPr>
+      </w:pPr>
+    </w:p>
+    <w:p>
+      <w:pPr>
+        <w:contextualSpacing/>
+        <w:rPr>
+          <w:b/>
+        </w:rPr>
+      </w:pPr>
+    </w:p>
+    <w:p>
+      <w:pPr>
+        <w:contextualSpacing/>
+        <w:rPr>
+          <w:b/>
+        </w:rPr>
+      </w:pPr>
+    </w:p>
+    <w:p>
+      <w:pPr>
+        <w:contextualSpacing/>
+        <w:rPr>
+          <w:b/>
+        </w:rPr>
+      </w:pPr>
+    </w:p>
+    <w:p>
+      <w:pPr>
+        <w:contextualSpacing/>
+        <w:rPr>
+          <w:b/>
+        </w:rPr>
+      </w:pPr>
     </w:p>
     <w:p>
       <w:pPr>
@@ -3159,8 +3614,247 @@
         <w:rPr>
           <w:b/>
         </w:rPr>
-        <w:t>Third additional reading</w:t>
-      </w:r>
+        <w:t>Chow et al 2011</w:t>
+      </w:r>
+    </w:p>
+    <w:p>
+      <w:pPr>
+        <w:pStyle w:val="ListParagraph"/>
+        <w:numPr>
+          <w:ilvl w:val="0"/>
+          <w:numId w:val="7"/>
+        </w:numPr>
+        <w:rPr>
+          <w:b/>
+        </w:rPr>
+      </w:pPr>
+      <w:r>
+        <w:t>2 types of investment strategies</w:t>
+      </w:r>
+    </w:p>
+    <w:p>
+      <w:pPr>
+        <w:pStyle w:val="ListParagraph"/>
+        <w:numPr>
+          <w:ilvl w:val="1"/>
+          <w:numId w:val="7"/>
+        </w:numPr>
+        <w:rPr>
+          <w:b/>
+        </w:rPr>
+      </w:pPr>
+      <w:r>
+        <w:t>Heuristic-based weighting</w:t>
+      </w:r>
+    </w:p>
+    <w:p>
+      <w:pPr>
+        <w:pStyle w:val="ListParagraph"/>
+        <w:numPr>
+          <w:ilvl w:val="2"/>
+          <w:numId w:val="7"/>
+        </w:numPr>
+        <w:rPr>
+          <w:b/>
+        </w:rPr>
+      </w:pPr>
+      <w:r>
+        <w:t>Ad hoc weightings establish on rules</w:t>
+      </w:r>
+    </w:p>
+    <w:p>
+      <w:pPr>
+        <w:pStyle w:val="ListParagraph"/>
+        <w:numPr>
+          <w:ilvl w:val="2"/>
+          <w:numId w:val="7"/>
+        </w:numPr>
+        <w:rPr>
+          <w:b/>
+        </w:rPr>
+      </w:pPr>
+      <w:r>
+        <w:t>Includes</w:t>
+      </w:r>
+    </w:p>
+    <w:p>
+      <w:pPr>
+        <w:pStyle w:val="ListParagraph"/>
+        <w:numPr>
+          <w:ilvl w:val="3"/>
+          <w:numId w:val="7"/>
+        </w:numPr>
+        <w:rPr>
+          <w:b/>
+        </w:rPr>
+      </w:pPr>
+      <w:r>
+        <w:t>Equal weighting</w:t>
+      </w:r>
+    </w:p>
+    <w:p>
+      <w:pPr>
+        <w:pStyle w:val="ListParagraph"/>
+        <w:numPr>
+          <w:ilvl w:val="3"/>
+          <w:numId w:val="7"/>
+        </w:numPr>
+        <w:rPr>
+          <w:b/>
+        </w:rPr>
+      </w:pPr>
+      <w:r>
+        <w:t>Risk-cluster equal weighting</w:t>
+      </w:r>
+    </w:p>
+    <w:p>
+      <w:pPr>
+        <w:pStyle w:val="ListParagraph"/>
+        <w:numPr>
+          <w:ilvl w:val="3"/>
+          <w:numId w:val="7"/>
+        </w:numPr>
+        <w:rPr>
+          <w:b/>
+        </w:rPr>
+      </w:pPr>
+      <w:r>
+        <w:t>Cap weighting blended with equal weighting</w:t>
+      </w:r>
+    </w:p>
+    <w:p>
+      <w:pPr>
+        <w:pStyle w:val="ListParagraph"/>
+        <w:numPr>
+          <w:ilvl w:val="3"/>
+          <w:numId w:val="7"/>
+        </w:numPr>
+        <w:rPr>
+          <w:b/>
+        </w:rPr>
+      </w:pPr>
+      <w:r>
+        <w:t>Weighting by historical financial variables</w:t>
+      </w:r>
+    </w:p>
+    <w:p>
+      <w:pPr>
+        <w:pStyle w:val="ListParagraph"/>
+        <w:numPr>
+          <w:ilvl w:val="1"/>
+          <w:numId w:val="7"/>
+        </w:numPr>
+        <w:rPr>
+          <w:b/>
+        </w:rPr>
+      </w:pPr>
+      <w:r>
+        <w:t>Optimisation-based</w:t>
+      </w:r>
+    </w:p>
+    <w:p>
+      <w:pPr>
+        <w:pStyle w:val="ListParagraph"/>
+        <w:numPr>
+          <w:ilvl w:val="2"/>
+          <w:numId w:val="7"/>
+        </w:numPr>
+        <w:rPr>
+          <w:b/>
+        </w:rPr>
+      </w:pPr>
+      <w:r>
+        <w:t>“Subject to practical investment constraints.”</w:t>
+      </w:r>
+    </w:p>
+    <w:p>
+      <w:pPr>
+        <w:pStyle w:val="ListParagraph"/>
+        <w:numPr>
+          <w:ilvl w:val="2"/>
+          <w:numId w:val="7"/>
+        </w:numPr>
+        <w:rPr>
+          <w:b/>
+        </w:rPr>
+      </w:pPr>
+      <w:r>
+        <w:t>Includes</w:t>
+      </w:r>
+    </w:p>
+    <w:p>
+      <w:pPr>
+        <w:pStyle w:val="ListParagraph"/>
+        <w:numPr>
+          <w:ilvl w:val="3"/>
+          <w:numId w:val="7"/>
+        </w:numPr>
+        <w:rPr>
+          <w:b/>
+        </w:rPr>
+      </w:pPr>
+      <w:r>
+        <w:t>Minimum variance strategies</w:t>
+      </w:r>
+    </w:p>
+    <w:p>
+      <w:pPr>
+        <w:pStyle w:val="ListParagraph"/>
+        <w:numPr>
+          <w:ilvl w:val="3"/>
+          <w:numId w:val="7"/>
+        </w:numPr>
+        <w:rPr>
+          <w:b/>
+        </w:rPr>
+      </w:pPr>
+      <w:r>
+        <w:t xml:space="preserve">Variety of maximum </w:t>
+      </w:r>
+      <w:proofErr w:type="spellStart"/>
+      <w:r>
+        <w:t>sharpe</w:t>
+      </w:r>
+      <w:proofErr w:type="spellEnd"/>
+      <w:r>
+        <w:t xml:space="preserve"> ratio portfolios based on various expected return assumptions</w:t>
+      </w:r>
+    </w:p>
+    <w:p>
+      <w:pPr>
+        <w:pStyle w:val="ListParagraph"/>
+        <w:numPr>
+          <w:ilvl w:val="3"/>
+          <w:numId w:val="7"/>
+        </w:numPr>
+        <w:rPr>
+          <w:b/>
+        </w:rPr>
+      </w:pPr>
+    </w:p>
+    <w:p>
+      <w:pPr>
+        <w:contextualSpacing/>
+        <w:rPr>
+          <w:b/>
+        </w:rPr>
+      </w:pPr>
+    </w:p>
+    <w:p>
+      <w:pPr>
+        <w:contextualSpacing/>
+        <w:rPr>
+          <w:b/>
+        </w:rPr>
+      </w:pPr>
+    </w:p>
+    <w:p>
+      <w:pPr>
+        <w:contextualSpacing/>
+        <w:rPr>
+          <w:b/>
+        </w:rPr>
+      </w:pPr>
     </w:p>
     <w:p>
       <w:pPr>
@@ -3182,39 +3876,6 @@
       </w:r>
     </w:p>
     <w:p>
-      <w:r>
-        <w:t xml:space="preserve"> </w:t>
-      </w:r>
-    </w:p>
-    <w:p>
-      <w:pPr>
-        <w:rPr>
-          <w:b/>
-        </w:rPr>
-      </w:pPr>
-    </w:p>
-    <w:p>
-      <w:pPr>
-        <w:rPr>
-          <w:b/>
-        </w:rPr>
-      </w:pPr>
-    </w:p>
-    <w:p>
-      <w:pPr>
-        <w:rPr>
-          <w:b/>
-        </w:rPr>
-      </w:pPr>
-    </w:p>
-    <w:p>
-      <w:pPr>
-        <w:rPr>
-          <w:b/>
-        </w:rPr>
-      </w:pPr>
-    </w:p>
-    <w:p>
       <w:pPr>
         <w:numPr>
           <w:ilvl w:val="0"/>
@@ -3230,6 +3891,211 @@
         <w:rPr>
           <w:b/>
         </w:rPr>
+        <w:t>5</w:t>
+      </w:r>
+      <w:r>
+        <w:rPr>
+          <w:b/>
+          <w:vertAlign w:val="superscript"/>
+        </w:rPr>
+        <w:t>th</w:t>
+      </w:r>
+    </w:p>
+    <w:p>
+      <w:pPr>
+        <w:numPr>
+          <w:ilvl w:val="0"/>
+          <w:numId w:val="3"/>
+        </w:numPr>
+        <w:ind w:hanging="720"/>
+        <w:contextualSpacing/>
+        <w:rPr>
+          <w:b/>
+        </w:rPr>
+      </w:pPr>
+      <w:r>
+        <w:rPr>
+          <w:b/>
+        </w:rPr>
+        <w:t>6</w:t>
+      </w:r>
+      <w:r>
+        <w:rPr>
+          <w:b/>
+          <w:vertAlign w:val="superscript"/>
+        </w:rPr>
+        <w:t>th</w:t>
+      </w:r>
+    </w:p>
+    <w:p>
+      <w:pPr>
+        <w:numPr>
+          <w:ilvl w:val="0"/>
+          <w:numId w:val="3"/>
+        </w:numPr>
+        <w:ind w:hanging="720"/>
+        <w:contextualSpacing/>
+        <w:rPr>
+          <w:b/>
+        </w:rPr>
+      </w:pPr>
+      <w:r>
+        <w:rPr>
+          <w:b/>
+        </w:rPr>
+        <w:t>7</w:t>
+      </w:r>
+      <w:r>
+        <w:rPr>
+          <w:b/>
+          <w:vertAlign w:val="superscript"/>
+        </w:rPr>
+        <w:t>th</w:t>
+      </w:r>
+    </w:p>
+    <w:p>
+      <w:pPr>
+        <w:numPr>
+          <w:ilvl w:val="0"/>
+          <w:numId w:val="3"/>
+        </w:numPr>
+        <w:ind w:hanging="720"/>
+        <w:contextualSpacing/>
+        <w:rPr>
+          <w:b/>
+        </w:rPr>
+      </w:pPr>
+      <w:r>
+        <w:rPr>
+          <w:b/>
+        </w:rPr>
+        <w:t>8</w:t>
+      </w:r>
+      <w:r>
+        <w:rPr>
+          <w:b/>
+          <w:vertAlign w:val="superscript"/>
+        </w:rPr>
+        <w:t>th</w:t>
+      </w:r>
+    </w:p>
+    <w:p>
+      <w:pPr>
+        <w:numPr>
+          <w:ilvl w:val="0"/>
+          <w:numId w:val="3"/>
+        </w:numPr>
+        <w:ind w:hanging="720"/>
+        <w:contextualSpacing/>
+        <w:rPr>
+          <w:b/>
+        </w:rPr>
+      </w:pPr>
+      <w:r>
+        <w:rPr>
+          <w:b/>
+        </w:rPr>
+        <w:t>9</w:t>
+      </w:r>
+      <w:r>
+        <w:rPr>
+          <w:b/>
+          <w:vertAlign w:val="superscript"/>
+        </w:rPr>
+        <w:t>th</w:t>
+      </w:r>
+    </w:p>
+    <w:p>
+      <w:pPr>
+        <w:numPr>
+          <w:ilvl w:val="0"/>
+          <w:numId w:val="3"/>
+        </w:numPr>
+        <w:ind w:hanging="720"/>
+        <w:contextualSpacing/>
+        <w:rPr>
+          <w:b/>
+        </w:rPr>
+      </w:pPr>
+      <w:r>
+        <w:rPr>
+          <w:b/>
+        </w:rPr>
+        <w:t>10</w:t>
+      </w:r>
+      <w:r>
+        <w:rPr>
+          <w:b/>
+          <w:vertAlign w:val="superscript"/>
+        </w:rPr>
+        <w:t>th</w:t>
+      </w:r>
+    </w:p>
+    <w:p>
+      <w:pPr>
+        <w:contextualSpacing/>
+        <w:rPr>
+          <w:b/>
+        </w:rPr>
+      </w:pPr>
+    </w:p>
+    <w:p>
+      <w:pPr>
+        <w:contextualSpacing/>
+        <w:rPr>
+          <w:b/>
+        </w:rPr>
+      </w:pPr>
+    </w:p>
+    <w:p>
+      <w:r>
+        <w:t xml:space="preserve"> </w:t>
+      </w:r>
+    </w:p>
+    <w:p>
+      <w:pPr>
+        <w:rPr>
+          <w:b/>
+        </w:rPr>
+      </w:pPr>
+    </w:p>
+    <w:p>
+      <w:pPr>
+        <w:rPr>
+          <w:b/>
+        </w:rPr>
+      </w:pPr>
+    </w:p>
+    <w:p>
+      <w:pPr>
+        <w:rPr>
+          <w:b/>
+        </w:rPr>
+      </w:pPr>
+    </w:p>
+    <w:p>
+      <w:pPr>
+        <w:rPr>
+          <w:b/>
+        </w:rPr>
+      </w:pPr>
+    </w:p>
+    <w:p>
+      <w:pPr>
+        <w:numPr>
+          <w:ilvl w:val="0"/>
+          <w:numId w:val="3"/>
+        </w:numPr>
+        <w:ind w:hanging="720"/>
+        <w:contextualSpacing/>
+        <w:rPr>
+          <w:b/>
+        </w:rPr>
+      </w:pPr>
+      <w:r>
+        <w:rPr>
+          <w:b/>
+        </w:rPr>
         <w:t>Further readings - also see highlights above for this</w:t>
       </w:r>
     </w:p>
@@ -3248,8 +4114,13 @@
         </w:numPr>
         <w:contextualSpacing/>
       </w:pPr>
-      <w:r>
-        <w:t>Maillard et al. (2010) - for further look at equal risk contribution (ERC) portfolios (risk-budgeting)</w:t>
+      <w:proofErr w:type="spellStart"/>
+      <w:r>
+        <w:t>Maillard</w:t>
+      </w:r>
+      <w:proofErr w:type="spellEnd"/>
+      <w:r>
+        <w:t xml:space="preserve"> et al. (2010) - for further look at equal risk contribution (ERC) portfolios (risk-budgeting)</w:t>
       </w:r>
     </w:p>
     <w:p>
@@ -3322,8 +4193,13 @@
         </w:numPr>
         <w:contextualSpacing/>
       </w:pPr>
-      <w:r>
-        <w:t>Rahl (2000)</w:t>
+      <w:proofErr w:type="spellStart"/>
+      <w:r>
+        <w:t>Rahl</w:t>
+      </w:r>
+      <w:proofErr w:type="spellEnd"/>
+      <w:r>
+        <w:t xml:space="preserve"> (2000)</w:t>
       </w:r>
     </w:p>
     <w:p>
@@ -3334,8 +4210,13 @@
         </w:numPr>
         <w:contextualSpacing/>
       </w:pPr>
-      <w:r>
-        <w:t>Grinold and Kahn (2000)</w:t>
+      <w:proofErr w:type="spellStart"/>
+      <w:r>
+        <w:t>Grinold</w:t>
+      </w:r>
+      <w:proofErr w:type="spellEnd"/>
+      <w:r>
+        <w:t xml:space="preserve"> and Kahn (2000)</w:t>
       </w:r>
     </w:p>
     <w:p>
@@ -3346,8 +4227,13 @@
         </w:numPr>
         <w:contextualSpacing/>
       </w:pPr>
-      <w:r>
-        <w:t>Meucci (2005)</w:t>
+      <w:proofErr w:type="spellStart"/>
+      <w:r>
+        <w:t>Meucci</w:t>
+      </w:r>
+      <w:proofErr w:type="spellEnd"/>
+      <w:r>
+        <w:t xml:space="preserve"> (2005)</w:t>
       </w:r>
     </w:p>
     <w:p>
@@ -3371,7 +4257,6 @@
         <w:contextualSpacing/>
       </w:pPr>
       <w:r>
-        <w:lastRenderedPageBreak/>
         <w:t>Michaud (1989) - for evaluation of MPT optimisation</w:t>
       </w:r>
     </w:p>
@@ -3396,6 +4281,7 @@
         <w:rPr>
           <w:noProof/>
         </w:rPr>
+        <w:lastRenderedPageBreak/>
         <w:drawing>
           <wp:inline distT="114300" distB="114300" distL="114300" distR="114300" wp14:anchorId="713560CA" wp14:editId="27CF1A7F">
             <wp:extent cx="3028950" cy="4610100"/>
@@ -3473,25 +4359,35 @@
 
 <file path=word/comments.xml><?xml version="1.0" encoding="utf-8"?>
 <w:comments xmlns:wpc="http://schemas.microsoft.com/office/word/2010/wordprocessingCanvas" xmlns:mc="http://schemas.openxmlformats.org/markup-compatibility/2006" xmlns:o="urn:schemas-microsoft-com:office:office" xmlns:r="http://schemas.openxmlformats.org/officeDocument/2006/relationships" xmlns:m="http://schemas.openxmlformats.org/officeDocument/2006/math" xmlns:v="urn:schemas-microsoft-com:vml" xmlns:wp14="http://schemas.microsoft.com/office/word/2010/wordprocessingDrawing" xmlns:wp="http://schemas.openxmlformats.org/drawingml/2006/wordprocessingDrawing" xmlns:w10="urn:schemas-microsoft-com:office:word" xmlns:w="http://schemas.openxmlformats.org/wordprocessingml/2006/main" xmlns:w14="http://schemas.microsoft.com/office/word/2010/wordml" xmlns:w15="http://schemas.microsoft.com/office/word/2012/wordml" xmlns:wpg="http://schemas.microsoft.com/office/word/2010/wordprocessingGroup" xmlns:wpi="http://schemas.microsoft.com/office/word/2010/wordprocessingInk" xmlns:wne="http://schemas.microsoft.com/office/word/2006/wordml" xmlns:wps="http://schemas.microsoft.com/office/word/2010/wordprocessingShape" mc:Ignorable="w14 w15 wp14">
-  <w:comment w:id="1" w:author="Thomas Königkrämer" w:date="2018-04-01T12:41:00Z" w:initials="">
+  <w:comment w:id="0" w:author="Thomas Königkrämer" w:date="2018-04-01T12:41:00Z" w:initials="">
     <w:p>
       <w:pPr>
         <w:widowControl w:val="0"/>
         <w:spacing w:line="240" w:lineRule="auto"/>
       </w:pPr>
-      <w:r>
-        <w:t>read the conclusion on p. 220 - very concise and informative</w:t>
+      <w:proofErr w:type="gramStart"/>
+      <w:r>
+        <w:t>read</w:t>
+      </w:r>
+      <w:proofErr w:type="gramEnd"/>
+      <w:r>
+        <w:t xml:space="preserve"> the conclusion on p. 220 - very concise and informative</w:t>
       </w:r>
     </w:p>
   </w:comment>
-  <w:comment w:id="2" w:author="Thomas Königkrämer" w:date="2018-04-01T12:28:00Z" w:initials="">
+  <w:comment w:id="1" w:author="Thomas Königkrämer" w:date="2018-04-01T12:28:00Z" w:initials="">
     <w:p>
       <w:pPr>
         <w:widowControl w:val="0"/>
         <w:spacing w:line="240" w:lineRule="auto"/>
       </w:pPr>
-      <w:r>
-        <w:t>not sure if we will have to delve into these factors in the project, since these are insurance related</w:t>
+      <w:proofErr w:type="gramStart"/>
+      <w:r>
+        <w:t>not</w:t>
+      </w:r>
+      <w:proofErr w:type="gramEnd"/>
+      <w:r>
+        <w:t xml:space="preserve"> sure if we will have to delve into these factors in the project, since these are insurance related</w:t>
       </w:r>
     </w:p>
   </w:comment>
@@ -3960,6 +4856,119 @@
     </w:lvl>
   </w:abstractNum>
   <w:abstractNum w:abstractNumId="4" w15:restartNumberingAfterBreak="0">
+    <w:nsid w:val="3CC755AF"/>
+    <w:multiLevelType w:val="hybridMultilevel"/>
+    <w:tmpl w:val="95544274"/>
+    <w:lvl w:ilvl="0" w:tplc="1C090001">
+      <w:start w:val="1"/>
+      <w:numFmt w:val="bullet"/>
+      <w:lvlText w:val=""/>
+      <w:lvlJc w:val="left"/>
+      <w:pPr>
+        <w:ind w:left="720" w:hanging="360"/>
+      </w:pPr>
+      <w:rPr>
+        <w:rFonts w:ascii="Symbol" w:hAnsi="Symbol" w:hint="default"/>
+      </w:rPr>
+    </w:lvl>
+    <w:lvl w:ilvl="1" w:tplc="1C090003">
+      <w:start w:val="1"/>
+      <w:numFmt w:val="bullet"/>
+      <w:lvlText w:val="o"/>
+      <w:lvlJc w:val="left"/>
+      <w:pPr>
+        <w:ind w:left="1440" w:hanging="360"/>
+      </w:pPr>
+      <w:rPr>
+        <w:rFonts w:ascii="Courier New" w:hAnsi="Courier New" w:cs="Courier New" w:hint="default"/>
+      </w:rPr>
+    </w:lvl>
+    <w:lvl w:ilvl="2" w:tplc="1C090005">
+      <w:start w:val="1"/>
+      <w:numFmt w:val="bullet"/>
+      <w:lvlText w:val=""/>
+      <w:lvlJc w:val="left"/>
+      <w:pPr>
+        <w:ind w:left="2160" w:hanging="360"/>
+      </w:pPr>
+      <w:rPr>
+        <w:rFonts w:ascii="Wingdings" w:hAnsi="Wingdings" w:hint="default"/>
+      </w:rPr>
+    </w:lvl>
+    <w:lvl w:ilvl="3" w:tplc="1C090001">
+      <w:start w:val="1"/>
+      <w:numFmt w:val="bullet"/>
+      <w:lvlText w:val=""/>
+      <w:lvlJc w:val="left"/>
+      <w:pPr>
+        <w:ind w:left="2880" w:hanging="360"/>
+      </w:pPr>
+      <w:rPr>
+        <w:rFonts w:ascii="Symbol" w:hAnsi="Symbol" w:hint="default"/>
+      </w:rPr>
+    </w:lvl>
+    <w:lvl w:ilvl="4" w:tplc="1C090003" w:tentative="1">
+      <w:start w:val="1"/>
+      <w:numFmt w:val="bullet"/>
+      <w:lvlText w:val="o"/>
+      <w:lvlJc w:val="left"/>
+      <w:pPr>
+        <w:ind w:left="3600" w:hanging="360"/>
+      </w:pPr>
+      <w:rPr>
+        <w:rFonts w:ascii="Courier New" w:hAnsi="Courier New" w:cs="Courier New" w:hint="default"/>
+      </w:rPr>
+    </w:lvl>
+    <w:lvl w:ilvl="5" w:tplc="1C090005" w:tentative="1">
+      <w:start w:val="1"/>
+      <w:numFmt w:val="bullet"/>
+      <w:lvlText w:val=""/>
+      <w:lvlJc w:val="left"/>
+      <w:pPr>
+        <w:ind w:left="4320" w:hanging="360"/>
+      </w:pPr>
+      <w:rPr>
+        <w:rFonts w:ascii="Wingdings" w:hAnsi="Wingdings" w:hint="default"/>
+      </w:rPr>
+    </w:lvl>
+    <w:lvl w:ilvl="6" w:tplc="1C090001" w:tentative="1">
+      <w:start w:val="1"/>
+      <w:numFmt w:val="bullet"/>
+      <w:lvlText w:val=""/>
+      <w:lvlJc w:val="left"/>
+      <w:pPr>
+        <w:ind w:left="5040" w:hanging="360"/>
+      </w:pPr>
+      <w:rPr>
+        <w:rFonts w:ascii="Symbol" w:hAnsi="Symbol" w:hint="default"/>
+      </w:rPr>
+    </w:lvl>
+    <w:lvl w:ilvl="7" w:tplc="1C090003" w:tentative="1">
+      <w:start w:val="1"/>
+      <w:numFmt w:val="bullet"/>
+      <w:lvlText w:val="o"/>
+      <w:lvlJc w:val="left"/>
+      <w:pPr>
+        <w:ind w:left="5760" w:hanging="360"/>
+      </w:pPr>
+      <w:rPr>
+        <w:rFonts w:ascii="Courier New" w:hAnsi="Courier New" w:cs="Courier New" w:hint="default"/>
+      </w:rPr>
+    </w:lvl>
+    <w:lvl w:ilvl="8" w:tplc="1C090005" w:tentative="1">
+      <w:start w:val="1"/>
+      <w:numFmt w:val="bullet"/>
+      <w:lvlText w:val=""/>
+      <w:lvlJc w:val="left"/>
+      <w:pPr>
+        <w:ind w:left="6480" w:hanging="360"/>
+      </w:pPr>
+      <w:rPr>
+        <w:rFonts w:ascii="Wingdings" w:hAnsi="Wingdings" w:hint="default"/>
+      </w:rPr>
+    </w:lvl>
+  </w:abstractNum>
+  <w:abstractNum w:abstractNumId="5" w15:restartNumberingAfterBreak="0">
     <w:nsid w:val="5BCF5556"/>
     <w:multiLevelType w:val="multilevel"/>
     <w:tmpl w:val="1B001E64"/>
@@ -4072,7 +5081,7 @@
       </w:rPr>
     </w:lvl>
   </w:abstractNum>
-  <w:abstractNum w:abstractNumId="5" w15:restartNumberingAfterBreak="0">
+  <w:abstractNum w:abstractNumId="6" w15:restartNumberingAfterBreak="0">
     <w:nsid w:val="7FB804A0"/>
     <w:multiLevelType w:val="multilevel"/>
     <w:tmpl w:val="1A42B884"/>
@@ -4186,7 +5195,7 @@
     </w:lvl>
   </w:abstractNum>
   <w:num w:numId="1">
-    <w:abstractNumId w:val="5"/>
+    <w:abstractNumId w:val="6"/>
   </w:num>
   <w:num w:numId="2">
     <w:abstractNumId w:val="1"/>
@@ -4198,10 +5207,13 @@
     <w:abstractNumId w:val="0"/>
   </w:num>
   <w:num w:numId="5">
-    <w:abstractNumId w:val="4"/>
+    <w:abstractNumId w:val="5"/>
   </w:num>
   <w:num w:numId="6">
     <w:abstractNumId w:val="2"/>
+  </w:num>
+  <w:num w:numId="7">
+    <w:abstractNumId w:val="4"/>
   </w:num>
 </w:numbering>
 </file>
@@ -4821,6 +5833,17 @@
       <w:szCs w:val="18"/>
     </w:rPr>
   </w:style>
+  <w:style w:type="paragraph" w:styleId="ListParagraph">
+    <w:name w:val="List Paragraph"/>
+    <w:basedOn w:val="Normal"/>
+    <w:uiPriority w:val="34"/>
+    <w:qFormat/>
+    <w:rsid w:val="002501B2"/>
+    <w:pPr>
+      <w:ind w:left="720"/>
+      <w:contextualSpacing/>
+    </w:pPr>
+  </w:style>
 </w:styles>
 </file>
 

</xml_diff>

<commit_message>
Trying to fix issues
</commit_message>
<xml_diff>
--- a/A-team/Thomas/ThomasNotes.docx
+++ b/A-team/Thomas/ThomasNotes.docx
@@ -8,8 +8,6 @@
           <w:b/>
         </w:rPr>
       </w:pPr>
-      <w:bookmarkStart w:id="0" w:name="_GoBack"/>
-      <w:bookmarkEnd w:id="0"/>
     </w:p>
     <w:p>
       <w:pPr>
@@ -233,22 +231,30 @@
           <w:b/>
         </w:rPr>
       </w:pPr>
-      <w:commentRangeStart w:id="1"/>
-      <w:r>
-        <w:rPr>
-          <w:b/>
-        </w:rPr>
-        <w:t>After VaR: The Theory, Estimation, and Insurance Applications of Quantile-Bas</w:t>
-      </w:r>
-      <w:r>
-        <w:rPr>
-          <w:b/>
-        </w:rPr>
-        <w:t>ed Risk Measures (Dowd, K. &amp; Blake, D., 2006)</w:t>
-      </w:r>
-      <w:commentRangeEnd w:id="1"/>
-      <w:r>
-        <w:commentReference w:id="1"/>
+      <w:commentRangeStart w:id="0"/>
+      <w:r>
+        <w:rPr>
+          <w:b/>
+        </w:rPr>
+        <w:t xml:space="preserve">After </w:t>
+      </w:r>
+      <w:proofErr w:type="spellStart"/>
+      <w:r>
+        <w:rPr>
+          <w:b/>
+        </w:rPr>
+        <w:t>VaR</w:t>
+      </w:r>
+      <w:proofErr w:type="spellEnd"/>
+      <w:r>
+        <w:rPr>
+          <w:b/>
+        </w:rPr>
+        <w:t>: The Theory, Estimation, and Insurance Applications of Quantile-Based Risk Measures (Dowd, K. &amp; Blake, D., 2006)</w:t>
+      </w:r>
+      <w:commentRangeEnd w:id="0"/>
+      <w:r>
+        <w:commentReference w:id="0"/>
       </w:r>
     </w:p>
     <w:p>
@@ -266,9 +272,14 @@
         </w:numPr>
         <w:contextualSpacing/>
       </w:pPr>
+      <w:proofErr w:type="spellStart"/>
       <w:r>
         <w:lastRenderedPageBreak/>
-        <w:t>VaR is flawed</w:t>
+        <w:t>VaR</w:t>
+      </w:r>
+      <w:proofErr w:type="spellEnd"/>
+      <w:r>
+        <w:t xml:space="preserve"> is flawed</w:t>
       </w:r>
     </w:p>
     <w:p>
@@ -376,10 +387,7 @@
         <w:contextualSpacing/>
       </w:pPr>
       <w:r>
-        <w:t>“Trend toward c</w:t>
-      </w:r>
-      <w:r>
-        <w:t>onvergence between insurance, banking, and securities markets”</w:t>
+        <w:t>“Trend toward convergence between insurance, banking, and securities markets”</w:t>
       </w:r>
     </w:p>
     <w:p>
@@ -403,8 +411,13 @@
         <w:contextualSpacing/>
       </w:pPr>
       <w:r>
-        <w:t>There are many QBRMs better than VaR</w:t>
-      </w:r>
+        <w:t xml:space="preserve">There are many QBRMs better than </w:t>
+      </w:r>
+      <w:proofErr w:type="spellStart"/>
+      <w:r>
+        <w:t>VaR</w:t>
+      </w:r>
+      <w:proofErr w:type="spellEnd"/>
     </w:p>
     <w:p>
       <w:pPr>
@@ -415,7 +428,15 @@
         <w:contextualSpacing/>
       </w:pPr>
       <w:r>
-        <w:t>Should be relatively easy to upgrade from VaR to the better risk measures</w:t>
+        <w:t xml:space="preserve">Should be relatively easy to upgrade from </w:t>
+      </w:r>
+      <w:proofErr w:type="spellStart"/>
+      <w:r>
+        <w:t>VaR</w:t>
+      </w:r>
+      <w:proofErr w:type="spellEnd"/>
+      <w:r>
+        <w:t xml:space="preserve"> to the better risk measures</w:t>
       </w:r>
     </w:p>
     <w:p>
@@ -438,23 +459,22 @@
         </w:numPr>
         <w:contextualSpacing/>
       </w:pPr>
+      <w:proofErr w:type="spellStart"/>
       <w:r>
         <w:t>VaR</w:t>
       </w:r>
-    </w:p>
-    <w:p>
-      <w:pPr>
-        <w:numPr>
-          <w:ilvl w:val="2"/>
-          <w:numId w:val="6"/>
-        </w:numPr>
-        <w:contextualSpacing/>
-      </w:pPr>
-      <w:r>
-        <w:t>Maximum likely (genera</w:t>
-      </w:r>
-      <w:r>
-        <w:t>lly 95% CI) loss over time-period t</w:t>
+      <w:proofErr w:type="spellEnd"/>
+    </w:p>
+    <w:p>
+      <w:pPr>
+        <w:numPr>
+          <w:ilvl w:val="2"/>
+          <w:numId w:val="6"/>
+        </w:numPr>
+        <w:contextualSpacing/>
+      </w:pPr>
+      <w:r>
+        <w:t>Maximum likely (generally 95% CI) loss over time-period t</w:t>
       </w:r>
     </w:p>
     <w:p>
@@ -501,11 +521,13 @@
         </w:numPr>
         <w:contextualSpacing/>
       </w:pPr>
-      <w:r>
-        <w:t xml:space="preserve">Ie can be applied to any portfolio and so can compare different </w:t>
-      </w:r>
-      <w:r>
-        <w:t>portfolios</w:t>
+      <w:proofErr w:type="spellStart"/>
+      <w:r>
+        <w:t>Ie</w:t>
+      </w:r>
+      <w:proofErr w:type="spellEnd"/>
+      <w:r>
+        <w:t xml:space="preserve"> can be applied to any portfolio and so can compare different portfolios</w:t>
       </w:r>
     </w:p>
     <w:p>
@@ -565,10 +587,7 @@
         <w:contextualSpacing/>
       </w:pPr>
       <w:r>
-        <w:t>“Holistic” - takes account of all driving risk factors in the complete por</w:t>
-      </w:r>
-      <w:r>
-        <w:t>tfolio</w:t>
+        <w:t>“Holistic” - takes account of all driving risk factors in the complete portfolio</w:t>
       </w:r>
     </w:p>
     <w:p>
@@ -664,10 +683,31 @@
         <w:contextualSpacing/>
       </w:pPr>
       <w:r>
-        <w:t>“The fact that VaR does not take account of what happens in “bad” states can distort incentives and encourage traders to “game” a VaR target (and</w:t>
-      </w:r>
-      <w:r>
-        <w:t>/or a VaR-defined remuneration package) to promote their own interests at the expense of the institutions that employ them.“ - p.197</w:t>
+        <w:t xml:space="preserve">“The fact that </w:t>
+      </w:r>
+      <w:proofErr w:type="spellStart"/>
+      <w:r>
+        <w:t>VaR</w:t>
+      </w:r>
+      <w:proofErr w:type="spellEnd"/>
+      <w:r>
+        <w:t xml:space="preserve"> does not take account of what happens in “bad” states can distort incentives and encourage traders to “game” a </w:t>
+      </w:r>
+      <w:proofErr w:type="spellStart"/>
+      <w:r>
+        <w:t>VaR</w:t>
+      </w:r>
+      <w:proofErr w:type="spellEnd"/>
+      <w:r>
+        <w:t xml:space="preserve"> target (and/or a </w:t>
+      </w:r>
+      <w:proofErr w:type="spellStart"/>
+      <w:r>
+        <w:t>VaR</w:t>
+      </w:r>
+      <w:proofErr w:type="spellEnd"/>
+      <w:r>
+        <w:t>-defined remuneration package) to promote their own interests at the expense of the institutions that employ them.“ - p.197</w:t>
       </w:r>
     </w:p>
     <w:p>
@@ -680,7 +720,15 @@
       </w:pPr>
       <w:r>
         <w:lastRenderedPageBreak/>
-        <w:t>Not sub-additive (see below). Thus, VaR is fundamentally merely a quantile, not a risk measure</w:t>
+        <w:t xml:space="preserve">Not sub-additive (see below). Thus, </w:t>
+      </w:r>
+      <w:proofErr w:type="spellStart"/>
+      <w:r>
+        <w:t>VaR</w:t>
+      </w:r>
+      <w:proofErr w:type="spellEnd"/>
+      <w:r>
+        <w:t xml:space="preserve"> is fundamentally merely a quantile, not a risk measure</w:t>
       </w:r>
     </w:p>
     <w:p>
@@ -692,10 +740,23 @@
         <w:contextualSpacing/>
       </w:pPr>
       <w:r>
-        <w:t>Does not meet increasingness</w:t>
-      </w:r>
-      <w:r>
-        <w:t xml:space="preserve"> property (see conditions that the risk spectrum function must meet st M is coherent - p203)</w:t>
+        <w:t xml:space="preserve">Does not meet </w:t>
+      </w:r>
+      <w:proofErr w:type="spellStart"/>
+      <w:r>
+        <w:t>increasingness</w:t>
+      </w:r>
+      <w:proofErr w:type="spellEnd"/>
+      <w:r>
+        <w:t xml:space="preserve"> property (see conditions that the risk spectrum function must meet </w:t>
+      </w:r>
+      <w:proofErr w:type="spellStart"/>
+      <w:r>
+        <w:t>st</w:t>
+      </w:r>
+      <w:proofErr w:type="spellEnd"/>
+      <w:r>
+        <w:t xml:space="preserve"> M is coherent - p203)</w:t>
       </w:r>
     </w:p>
     <w:p>
@@ -713,7 +774,21 @@
         <w:rPr>
           <w:highlight w:val="yellow"/>
         </w:rPr>
-        <w:t>Coherent risk measures (Artzner et al., 1997, 1999).</w:t>
+        <w:t>Coherent risk measures (</w:t>
+      </w:r>
+      <w:proofErr w:type="spellStart"/>
+      <w:r>
+        <w:rPr>
+          <w:highlight w:val="yellow"/>
+        </w:rPr>
+        <w:t>Artzner</w:t>
+      </w:r>
+      <w:proofErr w:type="spellEnd"/>
+      <w:r>
+        <w:rPr>
+          <w:highlight w:val="yellow"/>
+        </w:rPr>
+        <w:t xml:space="preserve"> et al., 1997, 1999).</w:t>
       </w:r>
     </w:p>
     <w:p>
@@ -821,22 +896,43 @@
         <w:contextualSpacing/>
       </w:pPr>
       <w:r>
-        <w:t>The average worst case scena</w:t>
-      </w:r>
-      <w:r>
-        <w:t>rio (given a CI)</w:t>
-      </w:r>
-    </w:p>
-    <w:p>
-      <w:pPr>
-        <w:numPr>
-          <w:ilvl w:val="2"/>
-          <w:numId w:val="6"/>
-        </w:numPr>
-        <w:contextualSpacing/>
-      </w:pPr>
-      <w:r>
-        <w:t>No consistent use of nomenclature (Conditional Tail Expectation, Tail VaR, Expected Tail Loss, Tail Conditional Expectation, Conditional VaR, Tail Conditional VaR, Worst Conditional Expectation)</w:t>
+        <w:t>The average worst case scenario (given a CI)</w:t>
+      </w:r>
+    </w:p>
+    <w:p>
+      <w:pPr>
+        <w:numPr>
+          <w:ilvl w:val="2"/>
+          <w:numId w:val="6"/>
+        </w:numPr>
+        <w:contextualSpacing/>
+      </w:pPr>
+      <w:r>
+        <w:t xml:space="preserve">No consistent use of nomenclature (Conditional Tail Expectation, Tail </w:t>
+      </w:r>
+      <w:proofErr w:type="spellStart"/>
+      <w:r>
+        <w:t>VaR</w:t>
+      </w:r>
+      <w:proofErr w:type="spellEnd"/>
+      <w:r>
+        <w:t xml:space="preserve">, Expected Tail Loss, Tail Conditional Expectation, Conditional </w:t>
+      </w:r>
+      <w:proofErr w:type="spellStart"/>
+      <w:r>
+        <w:t>VaR</w:t>
+      </w:r>
+      <w:proofErr w:type="spellEnd"/>
+      <w:r>
+        <w:t xml:space="preserve">, Tail Conditional </w:t>
+      </w:r>
+      <w:proofErr w:type="spellStart"/>
+      <w:r>
+        <w:t>VaR</w:t>
+      </w:r>
+      <w:proofErr w:type="spellEnd"/>
+      <w:r>
+        <w:t>, Worst Conditional Expectation)</w:t>
       </w:r>
     </w:p>
     <w:p>
@@ -860,10 +956,15 @@
         <w:contextualSpacing/>
       </w:pPr>
       <w:r>
-        <w:t>ES - “defined ito a probabili</w:t>
-      </w:r>
-      <w:r>
-        <w:t>ty threshold”</w:t>
+        <w:t xml:space="preserve">ES - “defined </w:t>
+      </w:r>
+      <w:proofErr w:type="spellStart"/>
+      <w:r>
+        <w:t>ito</w:t>
+      </w:r>
+      <w:proofErr w:type="spellEnd"/>
+      <w:r>
+        <w:t xml:space="preserve"> a probability threshold”</w:t>
       </w:r>
     </w:p>
     <w:p>
@@ -875,7 +976,15 @@
         <w:contextualSpacing/>
       </w:pPr>
       <w:r>
-        <w:t>“Average of losses exceeding VaR”</w:t>
+        <w:t xml:space="preserve">“Average of losses exceeding </w:t>
+      </w:r>
+      <w:proofErr w:type="spellStart"/>
+      <w:r>
+        <w:t>VaR</w:t>
+      </w:r>
+      <w:proofErr w:type="spellEnd"/>
+      <w:r>
+        <w:t>”</w:t>
       </w:r>
     </w:p>
     <w:p>
@@ -911,8 +1020,37 @@
         <w:contextualSpacing/>
       </w:pPr>
       <w:r>
-        <w:t>Gives us p(.)=M_thi=integral(0,1)thi(p)q_pdp</w:t>
-      </w:r>
+        <w:t xml:space="preserve">Gives us </w:t>
+      </w:r>
+      <w:proofErr w:type="gramStart"/>
+      <w:r>
+        <w:t>p(</w:t>
+      </w:r>
+      <w:proofErr w:type="gramEnd"/>
+      <w:r>
+        <w:t>.)=</w:t>
+      </w:r>
+      <w:proofErr w:type="spellStart"/>
+      <w:r>
+        <w:t>M_thi</w:t>
+      </w:r>
+      <w:proofErr w:type="spellEnd"/>
+      <w:r>
+        <w:t>=integral(0,1)</w:t>
+      </w:r>
+      <w:proofErr w:type="spellStart"/>
+      <w:r>
+        <w:t>thi</w:t>
+      </w:r>
+      <w:proofErr w:type="spellEnd"/>
+      <w:r>
+        <w:t>(p)</w:t>
+      </w:r>
+      <w:proofErr w:type="spellStart"/>
+      <w:r>
+        <w:t>q_pdp</w:t>
+      </w:r>
+      <w:proofErr w:type="spellEnd"/>
     </w:p>
     <w:p>
       <w:r>
@@ -981,23 +1119,46 @@
         <w:contextualSpacing/>
       </w:pPr>
       <w:r>
-        <w:t>Funct</w:t>
-      </w:r>
-      <w:r>
-        <w:t>ion thi(.), aka the risk spectrum or risk-aversion function, needs to be determined. Must meet certain conditions so that M_thi is coherent</w:t>
-      </w:r>
-    </w:p>
-    <w:p>
-      <w:pPr>
-        <w:numPr>
-          <w:ilvl w:val="2"/>
-          <w:numId w:val="6"/>
-        </w:numPr>
-        <w:contextualSpacing/>
-      </w:pPr>
-      <w:r>
-        <w:t>ES is special case of M_thi</w:t>
-      </w:r>
+        <w:t xml:space="preserve">Function </w:t>
+      </w:r>
+      <w:proofErr w:type="spellStart"/>
+      <w:proofErr w:type="gramStart"/>
+      <w:r>
+        <w:t>thi</w:t>
+      </w:r>
+      <w:proofErr w:type="spellEnd"/>
+      <w:r>
+        <w:t>(</w:t>
+      </w:r>
+      <w:proofErr w:type="gramEnd"/>
+      <w:r>
+        <w:t xml:space="preserve">.), aka the risk spectrum or risk-aversion function, needs to be determined. Must meet certain conditions so that </w:t>
+      </w:r>
+      <w:proofErr w:type="spellStart"/>
+      <w:r>
+        <w:t>M_thi</w:t>
+      </w:r>
+      <w:proofErr w:type="spellEnd"/>
+      <w:r>
+        <w:t xml:space="preserve"> is coherent</w:t>
+      </w:r>
+    </w:p>
+    <w:p>
+      <w:pPr>
+        <w:numPr>
+          <w:ilvl w:val="2"/>
+          <w:numId w:val="6"/>
+        </w:numPr>
+        <w:contextualSpacing/>
+      </w:pPr>
+      <w:r>
+        <w:t xml:space="preserve">ES is special case of </w:t>
+      </w:r>
+      <w:proofErr w:type="spellStart"/>
+      <w:r>
+        <w:t>M_thi</w:t>
+      </w:r>
+      <w:proofErr w:type="spellEnd"/>
     </w:p>
     <w:p>
       <w:r>
@@ -1110,10 +1271,7 @@
         <w:contextualSpacing/>
       </w:pPr>
       <w:r>
-        <w:t xml:space="preserve">“If a user has a “well-behaved” risk-aversion function, then the weights will rise smoothly, and the more risk-averse the user, the more </w:t>
-      </w:r>
-      <w:r>
-        <w:t>rapidly the weights will rise” - p.203</w:t>
+        <w:t>“If a user has a “well-behaved” risk-aversion function, then the weights will rise smoothly, and the more risk-averse the user, the more rapidly the weights will rise” - p.203</w:t>
       </w:r>
     </w:p>
     <w:p>
@@ -1137,7 +1295,15 @@
         <w:contextualSpacing/>
       </w:pPr>
       <w:r>
-        <w:t>ES and VaR can be argued to be bad measures to use for the risk-averse user:</w:t>
+        <w:t xml:space="preserve">ES and </w:t>
+      </w:r>
+      <w:proofErr w:type="spellStart"/>
+      <w:r>
+        <w:t>VaR</w:t>
+      </w:r>
+      <w:proofErr w:type="spellEnd"/>
+      <w:r>
+        <w:t xml:space="preserve"> can be argued to be bad measures to use for the risk-averse user:</w:t>
       </w:r>
     </w:p>
     <w:p>
@@ -1148,17 +1314,19 @@
         </w:numPr>
         <w:contextualSpacing/>
       </w:pPr>
+      <w:proofErr w:type="spellStart"/>
       <w:r>
         <w:rPr>
           <w:rFonts w:ascii="Arial Unicode MS" w:eastAsia="Arial Unicode MS" w:hAnsi="Arial Unicode MS" w:cs="Arial Unicode MS"/>
         </w:rPr>
-        <w:t>VaR: No value given to loss exceeding a certain point ⇒ risk-loving in tail loss regio</w:t>
-      </w:r>
+        <w:t>VaR</w:t>
+      </w:r>
+      <w:proofErr w:type="spellEnd"/>
       <w:r>
         <w:rPr>
           <w:rFonts w:ascii="Arial Unicode MS" w:eastAsia="Arial Unicode MS" w:hAnsi="Arial Unicode MS" w:cs="Arial Unicode MS"/>
         </w:rPr>
-        <w:t>n\</w:t>
+        <w:t>: No value given to loss exceeding a certain point ⇒ risk-loving in tail loss region\</w:t>
       </w:r>
     </w:p>
     <w:p>
@@ -1257,10 +1425,7 @@
       </w:pPr>
       <w:r>
         <w:lastRenderedPageBreak/>
-        <w:t>Like coherent risk measures, share s</w:t>
-      </w:r>
-      <w:r>
-        <w:t>ome properties</w:t>
+        <w:t>Like coherent risk measures, share some properties</w:t>
       </w:r>
     </w:p>
     <w:p>
@@ -1320,7 +1485,15 @@
         <w:contextualSpacing/>
       </w:pPr>
       <w:r>
-        <w:t>Property of comonotonic additivity</w:t>
+        <w:t xml:space="preserve">Property of </w:t>
+      </w:r>
+      <w:proofErr w:type="spellStart"/>
+      <w:r>
+        <w:t>comonotonic</w:t>
+      </w:r>
+      <w:proofErr w:type="spellEnd"/>
+      <w:r>
+        <w:t xml:space="preserve"> additivity</w:t>
       </w:r>
     </w:p>
     <w:p>
@@ -1344,10 +1517,7 @@
         <w:contextualSpacing/>
       </w:pPr>
       <w:r>
-        <w:t xml:space="preserve">Continuity (necessary and sufficient for </w:t>
-      </w:r>
-      <w:r>
-        <w:t>it to be coherent)</w:t>
+        <w:t>Continuity (necessary and sufficient for it to be coherent)</w:t>
       </w:r>
     </w:p>
     <w:p>
@@ -1370,9 +1540,11 @@
         </w:numPr>
         <w:contextualSpacing/>
       </w:pPr>
+      <w:proofErr w:type="spellStart"/>
       <w:r>
         <w:t>Diffible</w:t>
       </w:r>
+      <w:proofErr w:type="spellEnd"/>
     </w:p>
     <w:p>
       <w:pPr>
@@ -1418,8 +1590,13 @@
         </w:numPr>
         <w:contextualSpacing/>
       </w:pPr>
-      <w:r>
-        <w:t>Comonotonicity approaches</w:t>
+      <w:proofErr w:type="spellStart"/>
+      <w:r>
+        <w:t>Comonotonicity</w:t>
+      </w:r>
+      <w:proofErr w:type="spellEnd"/>
+      <w:r>
+        <w:t xml:space="preserve"> approaches</w:t>
       </w:r>
     </w:p>
     <w:p>
@@ -1466,8 +1643,13 @@
         </w:numPr>
         <w:contextualSpacing/>
       </w:pPr>
-      <w:r>
-        <w:t>VaR does not have good theoretical properties</w:t>
+      <w:proofErr w:type="spellStart"/>
+      <w:r>
+        <w:t>VaR</w:t>
+      </w:r>
+      <w:proofErr w:type="spellEnd"/>
+      <w:r>
+        <w:t xml:space="preserve"> does not have good theoretical properties</w:t>
       </w:r>
     </w:p>
     <w:p>
@@ -1491,10 +1673,15 @@
         <w:contextualSpacing/>
       </w:pPr>
       <w:r>
-        <w:t>“The costs of upgrading from VaR to more sophis</w:t>
-      </w:r>
-      <w:r>
-        <w:t>ticated risk measures are very low” - p208</w:t>
+        <w:t xml:space="preserve">“The costs of upgrading from </w:t>
+      </w:r>
+      <w:proofErr w:type="spellStart"/>
+      <w:r>
+        <w:t>VaR</w:t>
+      </w:r>
+      <w:proofErr w:type="spellEnd"/>
+      <w:r>
+        <w:t xml:space="preserve"> to more sophisticated risk measures are very low” - p208</w:t>
       </w:r>
     </w:p>
     <w:p>
@@ -1530,49 +1717,83 @@
         <w:contextualSpacing/>
       </w:pPr>
       <w:r>
-        <w:t>Assumes that loss dbn takes on a particular parametric form</w:t>
-      </w:r>
-    </w:p>
-    <w:p>
-      <w:pPr>
-        <w:numPr>
-          <w:ilvl w:val="2"/>
-          <w:numId w:val="6"/>
-        </w:numPr>
-        <w:contextualSpacing/>
-      </w:pPr>
-      <w:r>
-        <w:t>Choice of dbn informed by “informal diagnostics” or a</w:t>
-      </w:r>
-      <w:r>
-        <w:t>lso “theoretical considerations” or “past experience” - p209</w:t>
-      </w:r>
-    </w:p>
-    <w:p>
-      <w:pPr>
-        <w:numPr>
-          <w:ilvl w:val="2"/>
-          <w:numId w:val="6"/>
-        </w:numPr>
-        <w:contextualSpacing/>
-      </w:pPr>
-      <w:r>
-        <w:t>Would “have to take account of any conditionality in the loss process: losses might follow a temporal pattern, or might be driven off some other rv”</w:t>
-      </w:r>
-    </w:p>
-    <w:p>
-      <w:pPr>
-        <w:numPr>
-          <w:ilvl w:val="2"/>
-          <w:numId w:val="6"/>
-        </w:numPr>
-        <w:contextualSpacing/>
-      </w:pPr>
-      <w:r>
-        <w:t>After choosing dbn, must “look up that dbn’s q</w:t>
-      </w:r>
-      <w:r>
-        <w:t>uantile formula”</w:t>
+        <w:t xml:space="preserve">Assumes that loss </w:t>
+      </w:r>
+      <w:proofErr w:type="spellStart"/>
+      <w:r>
+        <w:t>dbn</w:t>
+      </w:r>
+      <w:proofErr w:type="spellEnd"/>
+      <w:r>
+        <w:t xml:space="preserve"> takes on a particular parametric form</w:t>
+      </w:r>
+    </w:p>
+    <w:p>
+      <w:pPr>
+        <w:numPr>
+          <w:ilvl w:val="2"/>
+          <w:numId w:val="6"/>
+        </w:numPr>
+        <w:contextualSpacing/>
+      </w:pPr>
+      <w:r>
+        <w:t xml:space="preserve">Choice of </w:t>
+      </w:r>
+      <w:proofErr w:type="spellStart"/>
+      <w:r>
+        <w:t>dbn</w:t>
+      </w:r>
+      <w:proofErr w:type="spellEnd"/>
+      <w:r>
+        <w:t xml:space="preserve"> informed by “informal diagnostics” or also “theoretical considerations” or “past experience” - p209</w:t>
+      </w:r>
+    </w:p>
+    <w:p>
+      <w:pPr>
+        <w:numPr>
+          <w:ilvl w:val="2"/>
+          <w:numId w:val="6"/>
+        </w:numPr>
+        <w:contextualSpacing/>
+      </w:pPr>
+      <w:r>
+        <w:t xml:space="preserve">Would “have to take account of any conditionality in the loss process: losses might follow a temporal pattern, or might be driven off some other </w:t>
+      </w:r>
+      <w:proofErr w:type="spellStart"/>
+      <w:r>
+        <w:t>rv</w:t>
+      </w:r>
+      <w:proofErr w:type="spellEnd"/>
+      <w:r>
+        <w:t>”</w:t>
+      </w:r>
+    </w:p>
+    <w:p>
+      <w:pPr>
+        <w:numPr>
+          <w:ilvl w:val="2"/>
+          <w:numId w:val="6"/>
+        </w:numPr>
+        <w:contextualSpacing/>
+      </w:pPr>
+      <w:r>
+        <w:t xml:space="preserve">After choosing </w:t>
+      </w:r>
+      <w:proofErr w:type="spellStart"/>
+      <w:r>
+        <w:t>dbn</w:t>
+      </w:r>
+      <w:proofErr w:type="spellEnd"/>
+      <w:r>
+        <w:t xml:space="preserve">, must “look up that </w:t>
+      </w:r>
+      <w:proofErr w:type="spellStart"/>
+      <w:r>
+        <w:t>dbn’s</w:t>
+      </w:r>
+      <w:proofErr w:type="spellEnd"/>
+      <w:r>
+        <w:t xml:space="preserve"> quantile formula”</w:t>
       </w:r>
     </w:p>
     <w:p>
@@ -1584,7 +1805,15 @@
         <w:contextualSpacing/>
       </w:pPr>
       <w:r>
-        <w:t>Has unknown parameterns that need estimating, which can be done using</w:t>
+        <w:t xml:space="preserve">Has unknown </w:t>
+      </w:r>
+      <w:proofErr w:type="spellStart"/>
+      <w:r>
+        <w:t>parameterns</w:t>
+      </w:r>
+      <w:proofErr w:type="spellEnd"/>
+      <w:r>
+        <w:t xml:space="preserve"> that need estimating, which can be done using</w:t>
       </w:r>
     </w:p>
     <w:p>
@@ -1632,7 +1861,15 @@
         <w:contextualSpacing/>
       </w:pPr>
       <w:r>
-        <w:t>“Suited to risk measurement problems where the dbns concerned are known or reliably estimated” p.210</w:t>
+        <w:t xml:space="preserve">“Suited to risk measurement problems where the </w:t>
+      </w:r>
+      <w:proofErr w:type="spellStart"/>
+      <w:r>
+        <w:t>dbns</w:t>
+      </w:r>
+      <w:proofErr w:type="spellEnd"/>
+      <w:r>
+        <w:t xml:space="preserve"> concerned are known or reliably estimated” p.210</w:t>
       </w:r>
     </w:p>
     <w:p>
@@ -1644,7 +1881,15 @@
         <w:contextualSpacing/>
       </w:pPr>
       <w:r>
-        <w:t>Not met normally - esp small sample sizes</w:t>
+        <w:t xml:space="preserve">Not met normally - </w:t>
+      </w:r>
+      <w:proofErr w:type="spellStart"/>
+      <w:r>
+        <w:t>esp</w:t>
+      </w:r>
+      <w:proofErr w:type="spellEnd"/>
+      <w:r>
+        <w:t xml:space="preserve"> small sample sizes</w:t>
       </w:r>
     </w:p>
     <w:p>
@@ -1656,7 +1901,15 @@
         <w:contextualSpacing/>
       </w:pPr>
       <w:r>
-        <w:t>Only appropes for relatively “simple” risk measurement problems</w:t>
+        <w:t xml:space="preserve">Only </w:t>
+      </w:r>
+      <w:proofErr w:type="spellStart"/>
+      <w:r>
+        <w:t>appropes</w:t>
+      </w:r>
+      <w:proofErr w:type="spellEnd"/>
+      <w:r>
+        <w:t xml:space="preserve"> for relatively “simple” risk measurement problems</w:t>
       </w:r>
     </w:p>
     <w:p>
@@ -1680,31 +1933,63 @@
         <w:contextualSpacing/>
       </w:pPr>
       <w:r>
-        <w:t>Without strong assumptions regarding the dbn under consideration</w:t>
-      </w:r>
-    </w:p>
-    <w:p>
-      <w:pPr>
-        <w:numPr>
-          <w:ilvl w:val="2"/>
-          <w:numId w:val="6"/>
-        </w:numPr>
-        <w:contextualSpacing/>
-      </w:pPr>
-      <w:r>
-        <w:t>“Estimate risk measures from the empirical dbn” - p210</w:t>
-      </w:r>
-    </w:p>
-    <w:p>
-      <w:pPr>
-        <w:numPr>
-          <w:ilvl w:val="2"/>
-          <w:numId w:val="6"/>
-        </w:numPr>
-        <w:contextualSpacing/>
-      </w:pPr>
-      <w:r>
-        <w:t>“Avoid danger of misspecifying the dbn”</w:t>
+        <w:t xml:space="preserve">Without strong assumptions regarding the </w:t>
+      </w:r>
+      <w:proofErr w:type="spellStart"/>
+      <w:r>
+        <w:t>dbn</w:t>
+      </w:r>
+      <w:proofErr w:type="spellEnd"/>
+      <w:r>
+        <w:t xml:space="preserve"> under consideration</w:t>
+      </w:r>
+    </w:p>
+    <w:p>
+      <w:pPr>
+        <w:numPr>
+          <w:ilvl w:val="2"/>
+          <w:numId w:val="6"/>
+        </w:numPr>
+        <w:contextualSpacing/>
+      </w:pPr>
+      <w:r>
+        <w:t xml:space="preserve">“Estimate risk measures from the empirical </w:t>
+      </w:r>
+      <w:proofErr w:type="spellStart"/>
+      <w:r>
+        <w:t>dbn</w:t>
+      </w:r>
+      <w:proofErr w:type="spellEnd"/>
+      <w:r>
+        <w:t>” - p210</w:t>
+      </w:r>
+    </w:p>
+    <w:p>
+      <w:pPr>
+        <w:numPr>
+          <w:ilvl w:val="2"/>
+          <w:numId w:val="6"/>
+        </w:numPr>
+        <w:contextualSpacing/>
+      </w:pPr>
+      <w:r>
+        <w:t xml:space="preserve">“Avoid danger of </w:t>
+      </w:r>
+      <w:proofErr w:type="spellStart"/>
+      <w:r>
+        <w:t>misspecifying</w:t>
+      </w:r>
+      <w:proofErr w:type="spellEnd"/>
+      <w:r>
+        <w:t xml:space="preserve"> the </w:t>
+      </w:r>
+      <w:proofErr w:type="spellStart"/>
+      <w:r>
+        <w:t>dbn</w:t>
+      </w:r>
+      <w:proofErr w:type="spellEnd"/>
+      <w:r>
+        <w:t>”</w:t>
       </w:r>
     </w:p>
     <w:p>
@@ -1717,10 +2002,7 @@
       </w:pPr>
       <w:r>
         <w:lastRenderedPageBreak/>
-        <w:t xml:space="preserve">Assume </w:t>
-      </w:r>
-      <w:r>
-        <w:t xml:space="preserve">that the near future will be similar to the recent past, which is justification for using recent historical data </w:t>
+        <w:t xml:space="preserve">Assume that the near future will be similar to the recent past, which is justification for using recent historical data </w:t>
       </w:r>
     </w:p>
     <w:p>
@@ -1744,7 +2026,23 @@
         <w:contextualSpacing/>
       </w:pPr>
       <w:r>
-        <w:t>“Can also extend nonparametric methods to include nonhistorical scenarios” (ie “hypothetical scenarios) - p211</w:t>
+        <w:t xml:space="preserve">“Can also extend nonparametric methods to include </w:t>
+      </w:r>
+      <w:proofErr w:type="spellStart"/>
+      <w:r>
+        <w:t>nonhistorical</w:t>
+      </w:r>
+      <w:proofErr w:type="spellEnd"/>
+      <w:r>
+        <w:t xml:space="preserve"> scenarios” (</w:t>
+      </w:r>
+      <w:proofErr w:type="spellStart"/>
+      <w:r>
+        <w:t>ie</w:t>
+      </w:r>
+      <w:proofErr w:type="spellEnd"/>
+      <w:r>
+        <w:t xml:space="preserve"> “hypothetical scenarios) - p211</w:t>
       </w:r>
     </w:p>
     <w:p>
@@ -1756,22 +2054,35 @@
         <w:contextualSpacing/>
       </w:pPr>
       <w:r>
-        <w:t>3) stochastic (monte carlo) simulation methods</w:t>
-      </w:r>
-    </w:p>
-    <w:p>
-      <w:pPr>
-        <w:numPr>
-          <w:ilvl w:val="2"/>
-          <w:numId w:val="6"/>
-        </w:numPr>
-        <w:contextualSpacing/>
-      </w:pPr>
-      <w:r>
-        <w:t>“Simulate the loss dbn using a random number simulation engine, and they are much more powerful an</w:t>
-      </w:r>
-      <w:r>
-        <w:t>d flexible than the earlier methods” - p211</w:t>
+        <w:t xml:space="preserve">3) stochastic (monte </w:t>
+      </w:r>
+      <w:proofErr w:type="spellStart"/>
+      <w:r>
+        <w:t>carlo</w:t>
+      </w:r>
+      <w:proofErr w:type="spellEnd"/>
+      <w:r>
+        <w:t>) simulation methods</w:t>
+      </w:r>
+    </w:p>
+    <w:p>
+      <w:pPr>
+        <w:numPr>
+          <w:ilvl w:val="2"/>
+          <w:numId w:val="6"/>
+        </w:numPr>
+        <w:contextualSpacing/>
+      </w:pPr>
+      <w:r>
+        <w:t xml:space="preserve">“Simulate the loss </w:t>
+      </w:r>
+      <w:proofErr w:type="spellStart"/>
+      <w:r>
+        <w:t>dbn</w:t>
+      </w:r>
+      <w:proofErr w:type="spellEnd"/>
+      <w:r>
+        <w:t xml:space="preserve"> using a random number simulation engine, and they are much more powerful and flexible than the earlier methods” - p211</w:t>
       </w:r>
     </w:p>
     <w:p>
@@ -1785,13 +2096,13 @@
       <w:r>
         <w:t xml:space="preserve">Complicating factors in </w:t>
       </w:r>
-      <w:commentRangeStart w:id="2"/>
+      <w:commentRangeStart w:id="1"/>
       <w:r>
         <w:t xml:space="preserve">insurance </w:t>
       </w:r>
-      <w:commentRangeEnd w:id="2"/>
-      <w:r>
-        <w:commentReference w:id="2"/>
+      <w:commentRangeEnd w:id="1"/>
+      <w:r>
+        <w:commentReference w:id="1"/>
       </w:r>
       <w:r>
         <w:t>risk measurement problems</w:t>
@@ -1830,7 +2141,15 @@
         <w:contextualSpacing/>
       </w:pPr>
       <w:r>
-        <w:t>“Badly behaved” and heterogenous risk factors</w:t>
+        <w:t xml:space="preserve">“Badly behaved” and </w:t>
+      </w:r>
+      <w:proofErr w:type="spellStart"/>
+      <w:r>
+        <w:t>heterogenous</w:t>
+      </w:r>
+      <w:proofErr w:type="spellEnd"/>
+      <w:r>
+        <w:t xml:space="preserve"> risk factors</w:t>
       </w:r>
     </w:p>
     <w:p>
@@ -1842,10 +2161,7 @@
         <w:contextualSpacing/>
       </w:pPr>
       <w:r>
-        <w:t>Nonl</w:t>
-      </w:r>
-      <w:r>
-        <w:t>inearity</w:t>
+        <w:t>Nonlinearity</w:t>
       </w:r>
     </w:p>
     <w:p>
@@ -1962,7 +2278,35 @@
         <w:rPr>
           <w:b/>
         </w:rPr>
-        <w:t>Managing Risk Exposures using the Risk Budgeting Approach (Bruder, B. &amp; Roncalli, T., 2012)</w:t>
+        <w:t>Managing Risk Exposures using the Risk Budgeting Approach (</w:t>
+      </w:r>
+      <w:proofErr w:type="spellStart"/>
+      <w:r>
+        <w:rPr>
+          <w:b/>
+        </w:rPr>
+        <w:t>Bruder</w:t>
+      </w:r>
+      <w:proofErr w:type="spellEnd"/>
+      <w:r>
+        <w:rPr>
+          <w:b/>
+        </w:rPr>
+        <w:t xml:space="preserve">, B. &amp; </w:t>
+      </w:r>
+      <w:proofErr w:type="spellStart"/>
+      <w:r>
+        <w:rPr>
+          <w:b/>
+        </w:rPr>
+        <w:t>Roncalli</w:t>
+      </w:r>
+      <w:proofErr w:type="spellEnd"/>
+      <w:r>
+        <w:rPr>
+          <w:b/>
+        </w:rPr>
+        <w:t>, T., 2012)</w:t>
       </w:r>
     </w:p>
     <w:p>
@@ -1998,10 +2342,7 @@
         <w:contextualSpacing/>
       </w:pPr>
       <w:r>
-        <w:t>Equal risk contribution (ERC</w:t>
-      </w:r>
-      <w:r>
-        <w:t>) portfolio</w:t>
+        <w:t>Equal risk contribution (ERC) portfolio</w:t>
       </w:r>
     </w:p>
     <w:p>
@@ -2037,19 +2378,35 @@
         <w:contextualSpacing/>
       </w:pPr>
       <w:r>
-        <w:t>See defn on p3</w:t>
-      </w:r>
-    </w:p>
-    <w:p>
-      <w:pPr>
-        <w:numPr>
-          <w:ilvl w:val="2"/>
-          <w:numId w:val="2"/>
-        </w:numPr>
-        <w:contextualSpacing/>
-      </w:pPr>
-      <w:r>
-        <w:t>“Managing risk exposures with VaR or ES risk measures is the equivalent to managing risk exposures with the volatility in a Gaussian world.” -p3</w:t>
+        <w:t xml:space="preserve">See </w:t>
+      </w:r>
+      <w:proofErr w:type="spellStart"/>
+      <w:r>
+        <w:t>defn</w:t>
+      </w:r>
+      <w:proofErr w:type="spellEnd"/>
+      <w:r>
+        <w:t xml:space="preserve"> on p3</w:t>
+      </w:r>
+    </w:p>
+    <w:p>
+      <w:pPr>
+        <w:numPr>
+          <w:ilvl w:val="2"/>
+          <w:numId w:val="2"/>
+        </w:numPr>
+        <w:contextualSpacing/>
+      </w:pPr>
+      <w:r>
+        <w:t xml:space="preserve">“Managing risk exposures with </w:t>
+      </w:r>
+      <w:proofErr w:type="spellStart"/>
+      <w:r>
+        <w:t>VaR</w:t>
+      </w:r>
+      <w:proofErr w:type="spellEnd"/>
+      <w:r>
+        <w:t xml:space="preserve"> or ES risk measures is the equivalent to managing risk exposures with the volatility in a Gaussian world.” -p3</w:t>
       </w:r>
     </w:p>
     <w:p>
@@ -2073,22 +2430,35 @@
         <w:contextualSpacing/>
       </w:pPr>
       <w:r>
-        <w:t>RB techniqus usd to create diversified portfolios</w:t>
-      </w:r>
-    </w:p>
-    <w:p>
-      <w:pPr>
-        <w:numPr>
-          <w:ilvl w:val="2"/>
-          <w:numId w:val="2"/>
-        </w:numPr>
-        <w:contextualSpacing/>
-      </w:pPr>
-      <w:r>
-        <w:t>“If some asset</w:t>
-      </w:r>
-      <w:r>
-        <w:t>s have a negative risk contribution implies that the risk is highly concentrated in the other assets of the portfolio”</w:t>
+        <w:t xml:space="preserve">RB </w:t>
+      </w:r>
+      <w:proofErr w:type="spellStart"/>
+      <w:r>
+        <w:t>techniqus</w:t>
+      </w:r>
+      <w:proofErr w:type="spellEnd"/>
+      <w:r>
+        <w:t xml:space="preserve"> </w:t>
+      </w:r>
+      <w:proofErr w:type="spellStart"/>
+      <w:r>
+        <w:t>usd</w:t>
+      </w:r>
+      <w:proofErr w:type="spellEnd"/>
+      <w:r>
+        <w:t xml:space="preserve"> to create diversified portfolios</w:t>
+      </w:r>
+    </w:p>
+    <w:p>
+      <w:pPr>
+        <w:numPr>
+          <w:ilvl w:val="2"/>
+          <w:numId w:val="2"/>
+        </w:numPr>
+        <w:contextualSpacing/>
+      </w:pPr>
+      <w:r>
+        <w:t>“If some assets have a negative risk contribution implies that the risk is highly concentrated in the other assets of the portfolio”</w:t>
       </w:r>
     </w:p>
     <w:p>
@@ -2243,10 +2613,7 @@
         <w:contextualSpacing/>
       </w:pPr>
       <w:r>
-        <w:t>The RB portfolio always exi</w:t>
-      </w:r>
-      <w:r>
-        <w:t>sts and is unique</w:t>
+        <w:t>The RB portfolio always exists and is unique</w:t>
       </w:r>
     </w:p>
     <w:p>
@@ -2294,10 +2661,15 @@
         <w:contextualSpacing/>
       </w:pPr>
       <w:r>
-        <w:t>“We could show that the previous results are valid to convex risk measures R that satisfy the Euler decomposition</w:t>
-      </w:r>
-      <w:r>
-        <w:t>, because it suffices to replace the the marginal volatility by the marginal risk in the mathematical proofs.” - p13</w:t>
+        <w:t xml:space="preserve">“We could show that the previous results are valid to convex risk measures R that satisfy the Euler decomposition, because it suffices to replace the </w:t>
+      </w:r>
+      <w:proofErr w:type="spellStart"/>
+      <w:r>
+        <w:t>the</w:t>
+      </w:r>
+      <w:proofErr w:type="spellEnd"/>
+      <w:r>
+        <w:t xml:space="preserve"> marginal volatility by the marginal risk in the mathematical proofs.” - p13</w:t>
       </w:r>
     </w:p>
     <w:p>
@@ -2437,7 +2809,15 @@
       </w:pPr>
       <w:r>
         <w:lastRenderedPageBreak/>
-        <w:t>Optimising the MPT - faces that asset allocation puzzle (Campbell and Viciera, 2002): describes a gap between theory of this diversification method, and the practical point of view</w:t>
+        <w:t xml:space="preserve">Optimising the MPT - faces that asset allocation puzzle (Campbell and </w:t>
+      </w:r>
+      <w:proofErr w:type="spellStart"/>
+      <w:r>
+        <w:t>Viciera</w:t>
+      </w:r>
+      <w:proofErr w:type="spellEnd"/>
+      <w:r>
+        <w:t>, 2002): describes a gap between theory of this diversification method, and the practical point of view</w:t>
       </w:r>
     </w:p>
     <w:p>
@@ -2461,22 +2841,35 @@
         <w:contextualSpacing/>
       </w:pPr>
       <w:r>
-        <w:t>“The allocation of diversified funds is very static and do</w:t>
-      </w:r>
-      <w:r>
-        <w:t>es not justify the high level of management fees” - p19</w:t>
-      </w:r>
-    </w:p>
-    <w:p>
-      <w:pPr>
-        <w:numPr>
-          <w:ilvl w:val="2"/>
-          <w:numId w:val="2"/>
-        </w:numPr>
-        <w:contextualSpacing/>
-      </w:pPr>
-      <w:r>
-        <w:t>This has lead to an alternative diversification technique: “a risk parity (RP) fund is an ERC strategy on multi-assets classes:</w:t>
+        <w:t>“The allocation of diversified funds is very static and does not justify the high level of management fees” - p19</w:t>
+      </w:r>
+    </w:p>
+    <w:p>
+      <w:pPr>
+        <w:numPr>
+          <w:ilvl w:val="2"/>
+          <w:numId w:val="2"/>
+        </w:numPr>
+        <w:contextualSpacing/>
+      </w:pPr>
+      <w:r>
+        <w:t xml:space="preserve">This has </w:t>
+      </w:r>
+      <w:proofErr w:type="spellStart"/>
+      <w:r>
+        <w:t>lead</w:t>
+      </w:r>
+      <w:proofErr w:type="spellEnd"/>
+      <w:r>
+        <w:t xml:space="preserve"> to an alternative diversification technique: “a risk </w:t>
+      </w:r>
+      <w:proofErr w:type="spellStart"/>
+      <w:r>
+        <w:t>parity</w:t>
+      </w:r>
+      <w:proofErr w:type="spellEnd"/>
+      <w:r>
+        <w:t xml:space="preserve"> (RP) fund is an ERC strategy on multi-assets classes:</w:t>
       </w:r>
     </w:p>
     <w:p>
@@ -2488,16 +2881,27 @@
         <w:contextualSpacing/>
       </w:pPr>
       <w:r>
-        <w:t>“Diversify, but diversify by risk not by dollars - that is, take a simil</w:t>
-      </w:r>
-      <w:r>
-        <w:t xml:space="preserve">ar amount of risk in equities and in bonds” </w:t>
+        <w:t xml:space="preserve">“Diversify, but diversify by risk not by dollars - that is, take a similar amount of risk in equities and in bonds” </w:t>
       </w:r>
       <w:r>
         <w:rPr>
           <w:highlight w:val="yellow"/>
         </w:rPr>
-        <w:t>(Asness et al., 2012)</w:t>
+        <w:t>(</w:t>
+      </w:r>
+      <w:proofErr w:type="spellStart"/>
+      <w:r>
+        <w:rPr>
+          <w:highlight w:val="yellow"/>
+        </w:rPr>
+        <w:t>Asness</w:t>
+      </w:r>
+      <w:proofErr w:type="spellEnd"/>
+      <w:r>
+        <w:rPr>
+          <w:highlight w:val="yellow"/>
+        </w:rPr>
+        <w:t xml:space="preserve"> et al., 2012)</w:t>
       </w:r>
     </w:p>
     <w:p>
@@ -2509,10 +2913,7 @@
         <w:contextualSpacing/>
       </w:pPr>
       <w:r>
-        <w:t>For example, if we had a portfolio consisting of bonds and equities, we would diversify by rebuilding the portfolio such that the risk of the bond assets is equal to the risk of the equity a</w:t>
-      </w:r>
-      <w:r>
-        <w:t>ssets</w:t>
+        <w:t>For example, if we had a portfolio consisting of bonds and equities, we would diversify by rebuilding the portfolio such that the risk of the bond assets is equal to the risk of the equity assets</w:t>
       </w:r>
     </w:p>
     <w:p>
@@ -2548,10 +2949,7 @@
         <w:contextualSpacing/>
       </w:pPr>
       <w:r>
-        <w:t>“More recently, risk-budgeting techniques have been considered to build</w:t>
-      </w:r>
-      <w:r>
-        <w:t xml:space="preserve"> alternative benchmarks to market-cap indexes. These last ones have been particularly criticized by academics and market professionals and we observe a growing interest by sophisticated institutional investors.” - p23</w:t>
+        <w:t>“More recently, risk-budgeting techniques have been considered to build alternative benchmarks to market-cap indexes. These last ones have been particularly criticized by academics and market professionals and we observe a growing interest by sophisticated institutional investors.” - p23</w:t>
       </w:r>
     </w:p>
     <w:p>
@@ -2575,10 +2973,7 @@
         <w:contextualSpacing/>
       </w:pPr>
       <w:r>
-        <w:t>capitalisation -weig</w:t>
-      </w:r>
-      <w:r>
-        <w:t>hted indexation</w:t>
+        <w:t>capitalisation -weighted indexation</w:t>
       </w:r>
     </w:p>
     <w:p>
@@ -2674,10 +3069,7 @@
         <w:contextualSpacing/>
       </w:pPr>
       <w:r>
-        <w:t xml:space="preserve">“Absence of portfolio construction rules leads to concentration issues (in terms </w:t>
-      </w:r>
-      <w:r>
-        <w:t>of sectors or stocks)”</w:t>
+        <w:t>“Absence of portfolio construction rules leads to concentration issues (in terms of sectors or stocks)”</w:t>
       </w:r>
     </w:p>
     <w:p>
@@ -2750,10 +3142,7 @@
         <w:contextualSpacing/>
       </w:pPr>
       <w:r>
-        <w:t xml:space="preserve">The ERC </w:t>
-      </w:r>
-      <w:r>
-        <w:t>method belongs to this form of alternative-weighted indexation</w:t>
+        <w:t>The ERC method belongs to this form of alternative-weighted indexation</w:t>
       </w:r>
     </w:p>
     <w:p>
@@ -2765,7 +3154,15 @@
         <w:contextualSpacing/>
       </w:pPr>
       <w:r>
-        <w:t>See Eurostoxx 50 NR index vs ERC Eurozone index on p24</w:t>
+        <w:t xml:space="preserve">See </w:t>
+      </w:r>
+      <w:proofErr w:type="spellStart"/>
+      <w:r>
+        <w:t>Eurostoxx</w:t>
+      </w:r>
+      <w:proofErr w:type="spellEnd"/>
+      <w:r>
+        <w:t xml:space="preserve"> 50 NR index vs ERC Eurozone index on p24</w:t>
       </w:r>
     </w:p>
     <w:p>
@@ -2861,16 +3258,15 @@
         <w:contextualSpacing/>
       </w:pPr>
       <w:r>
-        <w:t>“The simplicity of this approach and the recognition of a capitalisa</w:t>
-      </w:r>
-      <w:r>
-        <w:t>tion-weighted index as the market portfolio has contributed to the success of the methodology. Yet, intuitively, it is easy to note a basic flaw in this allocation scheme, since it gives higher index weightings to the most indebted countries, regardless of</w:t>
-      </w:r>
-      <w:r>
-        <w:t xml:space="preserve"> their capacity to service their debt. A country facing financial hardship and trapped in a debt spiral to remain solvent would see its index weight increase until the whole mechanism collapses and an exclusion from the index occurs. Depending on the index</w:t>
-      </w:r>
-      <w:r>
-        <w:t>, exclusion can be triggered by specific events, such as a downgrade or, in the worst case, a default.” - (Bruder et al, 2011)</w:t>
+        <w:t>“The simplicity of this approach and the recognition of a capitalisation-weighted index as the market portfolio has contributed to the success of the methodology. Yet, intuitively, it is easy to note a basic flaw in this allocation scheme, since it gives higher index weightings to the most indebted countries, regardless of their capacity to service their debt. A country facing financial hardship and trapped in a debt spiral to remain solvent would see its index weight increase until the whole mechanism collapses and an exclusion from the index occurs. Depending on the index, exclusion can be triggered by specific events, such as a downgrade or, in the worst case, a default.” - (</w:t>
+      </w:r>
+      <w:proofErr w:type="spellStart"/>
+      <w:r>
+        <w:t>Bruder</w:t>
+      </w:r>
+      <w:proofErr w:type="spellEnd"/>
+      <w:r>
+        <w:t xml:space="preserve"> et al, 2011)</w:t>
       </w:r>
     </w:p>
     <w:p>
@@ -2906,7 +3302,15 @@
         <w:contextualSpacing/>
       </w:pPr>
       <w:r>
-        <w:t>“Risk budgeting portfolio is a generalisation of the ERC portfolio presented in Maillard et al. (2010) when the risk budgets are not necessarily the same.”-p29</w:t>
+        <w:t xml:space="preserve">“Risk budgeting portfolio is a generalisation of the ERC portfolio presented in </w:t>
+      </w:r>
+      <w:proofErr w:type="spellStart"/>
+      <w:r>
+        <w:t>Maillard</w:t>
+      </w:r>
+      <w:proofErr w:type="spellEnd"/>
+      <w:r>
+        <w:t xml:space="preserve"> et al. (2010) when the risk budgets are not necessarily the same.”-p29</w:t>
       </w:r>
     </w:p>
     <w:p>
@@ -2918,10 +3322,15 @@
         <w:contextualSpacing/>
       </w:pPr>
       <w:r>
-        <w:t>“It is also an heuristic method like equally-weighted or minimum-variance port</w:t>
-      </w:r>
-      <w:r>
-        <w:t>folios, because there is no financial theory that promotes the RB portfolio as an optimal portfolio.”</w:t>
+        <w:t xml:space="preserve">“It is also </w:t>
+      </w:r>
+      <w:proofErr w:type="gramStart"/>
+      <w:r>
+        <w:t>an</w:t>
+      </w:r>
+      <w:proofErr w:type="gramEnd"/>
+      <w:r>
+        <w:t xml:space="preserve"> heuristic method like equally-weighted or minimum-variance portfolios, because there is no financial theory that promotes the RB portfolio as an optimal portfolio.”</w:t>
       </w:r>
     </w:p>
     <w:p>
@@ -2945,10 +3354,7 @@
         <w:contextualSpacing/>
       </w:pPr>
       <w:r>
-        <w:t>“We have shown that the volatility of the risk budgeting portfolio is located b</w:t>
-      </w:r>
-      <w:r>
-        <w:t>etween those of minimum variance and weight budgeting portfolios”</w:t>
+        <w:t>“We have shown that the volatility of the risk budgeting portfolio is located between those of minimum variance and weight budgeting portfolios”</w:t>
       </w:r>
     </w:p>
     <w:p>
@@ -3045,10 +3451,15 @@
       </w:pPr>
       <w:r>
         <w:lastRenderedPageBreak/>
-        <w:t>“Simulations and backtests</w:t>
-      </w:r>
-      <w:r>
-        <w:t xml:space="preserve"> show that it could deliver better performance than other portfolio methods”</w:t>
+        <w:t>“Simulations and back</w:t>
+      </w:r>
+      <w:r>
+        <w:tab/>
+      </w:r>
+      <w:bookmarkStart w:id="2" w:name="_GoBack"/>
+      <w:bookmarkEnd w:id="2"/>
+      <w:r>
+        <w:t>tests show that it could deliver better performance than other portfolio methods”</w:t>
       </w:r>
     </w:p>
     <w:p>
@@ -3140,8 +3551,52 @@
         <w:rPr>
           <w:b/>
         </w:rPr>
-        <w:t>Second additional reading</w:t>
-      </w:r>
+        <w:t>Chen et al 2011</w:t>
+      </w:r>
+    </w:p>
+    <w:p>
+      <w:pPr>
+        <w:pStyle w:val="ListParagraph"/>
+        <w:numPr>
+          <w:ilvl w:val="0"/>
+          <w:numId w:val="7"/>
+        </w:numPr>
+        <w:rPr>
+          <w:b/>
+        </w:rPr>
+      </w:pPr>
+    </w:p>
+    <w:p>
+      <w:pPr>
+        <w:contextualSpacing/>
+        <w:rPr>
+          <w:b/>
+        </w:rPr>
+      </w:pPr>
+    </w:p>
+    <w:p>
+      <w:pPr>
+        <w:contextualSpacing/>
+        <w:rPr>
+          <w:b/>
+        </w:rPr>
+      </w:pPr>
+    </w:p>
+    <w:p>
+      <w:pPr>
+        <w:contextualSpacing/>
+        <w:rPr>
+          <w:b/>
+        </w:rPr>
+      </w:pPr>
+    </w:p>
+    <w:p>
+      <w:pPr>
+        <w:contextualSpacing/>
+        <w:rPr>
+          <w:b/>
+        </w:rPr>
+      </w:pPr>
     </w:p>
     <w:p>
       <w:pPr>
@@ -3159,8 +3614,247 @@
         <w:rPr>
           <w:b/>
         </w:rPr>
-        <w:t>Third additional reading</w:t>
-      </w:r>
+        <w:t>Chow et al 2011</w:t>
+      </w:r>
+    </w:p>
+    <w:p>
+      <w:pPr>
+        <w:pStyle w:val="ListParagraph"/>
+        <w:numPr>
+          <w:ilvl w:val="0"/>
+          <w:numId w:val="7"/>
+        </w:numPr>
+        <w:rPr>
+          <w:b/>
+        </w:rPr>
+      </w:pPr>
+      <w:r>
+        <w:t>2 types of investment strategies</w:t>
+      </w:r>
+    </w:p>
+    <w:p>
+      <w:pPr>
+        <w:pStyle w:val="ListParagraph"/>
+        <w:numPr>
+          <w:ilvl w:val="1"/>
+          <w:numId w:val="7"/>
+        </w:numPr>
+        <w:rPr>
+          <w:b/>
+        </w:rPr>
+      </w:pPr>
+      <w:r>
+        <w:t>Heuristic-based weighting</w:t>
+      </w:r>
+    </w:p>
+    <w:p>
+      <w:pPr>
+        <w:pStyle w:val="ListParagraph"/>
+        <w:numPr>
+          <w:ilvl w:val="2"/>
+          <w:numId w:val="7"/>
+        </w:numPr>
+        <w:rPr>
+          <w:b/>
+        </w:rPr>
+      </w:pPr>
+      <w:r>
+        <w:t>Ad hoc weightings establish on rules</w:t>
+      </w:r>
+    </w:p>
+    <w:p>
+      <w:pPr>
+        <w:pStyle w:val="ListParagraph"/>
+        <w:numPr>
+          <w:ilvl w:val="2"/>
+          <w:numId w:val="7"/>
+        </w:numPr>
+        <w:rPr>
+          <w:b/>
+        </w:rPr>
+      </w:pPr>
+      <w:r>
+        <w:t>Includes</w:t>
+      </w:r>
+    </w:p>
+    <w:p>
+      <w:pPr>
+        <w:pStyle w:val="ListParagraph"/>
+        <w:numPr>
+          <w:ilvl w:val="3"/>
+          <w:numId w:val="7"/>
+        </w:numPr>
+        <w:rPr>
+          <w:b/>
+        </w:rPr>
+      </w:pPr>
+      <w:r>
+        <w:t>Equal weighting</w:t>
+      </w:r>
+    </w:p>
+    <w:p>
+      <w:pPr>
+        <w:pStyle w:val="ListParagraph"/>
+        <w:numPr>
+          <w:ilvl w:val="3"/>
+          <w:numId w:val="7"/>
+        </w:numPr>
+        <w:rPr>
+          <w:b/>
+        </w:rPr>
+      </w:pPr>
+      <w:r>
+        <w:t>Risk-cluster equal weighting</w:t>
+      </w:r>
+    </w:p>
+    <w:p>
+      <w:pPr>
+        <w:pStyle w:val="ListParagraph"/>
+        <w:numPr>
+          <w:ilvl w:val="3"/>
+          <w:numId w:val="7"/>
+        </w:numPr>
+        <w:rPr>
+          <w:b/>
+        </w:rPr>
+      </w:pPr>
+      <w:r>
+        <w:t>Cap weighting blended with equal weighting</w:t>
+      </w:r>
+    </w:p>
+    <w:p>
+      <w:pPr>
+        <w:pStyle w:val="ListParagraph"/>
+        <w:numPr>
+          <w:ilvl w:val="3"/>
+          <w:numId w:val="7"/>
+        </w:numPr>
+        <w:rPr>
+          <w:b/>
+        </w:rPr>
+      </w:pPr>
+      <w:r>
+        <w:t>Weighting by historical financial variables</w:t>
+      </w:r>
+    </w:p>
+    <w:p>
+      <w:pPr>
+        <w:pStyle w:val="ListParagraph"/>
+        <w:numPr>
+          <w:ilvl w:val="1"/>
+          <w:numId w:val="7"/>
+        </w:numPr>
+        <w:rPr>
+          <w:b/>
+        </w:rPr>
+      </w:pPr>
+      <w:r>
+        <w:t>Optimisation-based</w:t>
+      </w:r>
+    </w:p>
+    <w:p>
+      <w:pPr>
+        <w:pStyle w:val="ListParagraph"/>
+        <w:numPr>
+          <w:ilvl w:val="2"/>
+          <w:numId w:val="7"/>
+        </w:numPr>
+        <w:rPr>
+          <w:b/>
+        </w:rPr>
+      </w:pPr>
+      <w:r>
+        <w:t>“Subject to practical investment constraints.”</w:t>
+      </w:r>
+    </w:p>
+    <w:p>
+      <w:pPr>
+        <w:pStyle w:val="ListParagraph"/>
+        <w:numPr>
+          <w:ilvl w:val="2"/>
+          <w:numId w:val="7"/>
+        </w:numPr>
+        <w:rPr>
+          <w:b/>
+        </w:rPr>
+      </w:pPr>
+      <w:r>
+        <w:t>Includes</w:t>
+      </w:r>
+    </w:p>
+    <w:p>
+      <w:pPr>
+        <w:pStyle w:val="ListParagraph"/>
+        <w:numPr>
+          <w:ilvl w:val="3"/>
+          <w:numId w:val="7"/>
+        </w:numPr>
+        <w:rPr>
+          <w:b/>
+        </w:rPr>
+      </w:pPr>
+      <w:r>
+        <w:t>Minimum variance strategies</w:t>
+      </w:r>
+    </w:p>
+    <w:p>
+      <w:pPr>
+        <w:pStyle w:val="ListParagraph"/>
+        <w:numPr>
+          <w:ilvl w:val="3"/>
+          <w:numId w:val="7"/>
+        </w:numPr>
+        <w:rPr>
+          <w:b/>
+        </w:rPr>
+      </w:pPr>
+      <w:r>
+        <w:t xml:space="preserve">Variety of maximum </w:t>
+      </w:r>
+      <w:proofErr w:type="spellStart"/>
+      <w:r>
+        <w:t>sharpe</w:t>
+      </w:r>
+      <w:proofErr w:type="spellEnd"/>
+      <w:r>
+        <w:t xml:space="preserve"> ratio portfolios based on various expected return assumptions</w:t>
+      </w:r>
+    </w:p>
+    <w:p>
+      <w:pPr>
+        <w:pStyle w:val="ListParagraph"/>
+        <w:numPr>
+          <w:ilvl w:val="3"/>
+          <w:numId w:val="7"/>
+        </w:numPr>
+        <w:rPr>
+          <w:b/>
+        </w:rPr>
+      </w:pPr>
+    </w:p>
+    <w:p>
+      <w:pPr>
+        <w:contextualSpacing/>
+        <w:rPr>
+          <w:b/>
+        </w:rPr>
+      </w:pPr>
+    </w:p>
+    <w:p>
+      <w:pPr>
+        <w:contextualSpacing/>
+        <w:rPr>
+          <w:b/>
+        </w:rPr>
+      </w:pPr>
+    </w:p>
+    <w:p>
+      <w:pPr>
+        <w:contextualSpacing/>
+        <w:rPr>
+          <w:b/>
+        </w:rPr>
+      </w:pPr>
     </w:p>
     <w:p>
       <w:pPr>
@@ -3182,39 +3876,6 @@
       </w:r>
     </w:p>
     <w:p>
-      <w:r>
-        <w:t xml:space="preserve"> </w:t>
-      </w:r>
-    </w:p>
-    <w:p>
-      <w:pPr>
-        <w:rPr>
-          <w:b/>
-        </w:rPr>
-      </w:pPr>
-    </w:p>
-    <w:p>
-      <w:pPr>
-        <w:rPr>
-          <w:b/>
-        </w:rPr>
-      </w:pPr>
-    </w:p>
-    <w:p>
-      <w:pPr>
-        <w:rPr>
-          <w:b/>
-        </w:rPr>
-      </w:pPr>
-    </w:p>
-    <w:p>
-      <w:pPr>
-        <w:rPr>
-          <w:b/>
-        </w:rPr>
-      </w:pPr>
-    </w:p>
-    <w:p>
       <w:pPr>
         <w:numPr>
           <w:ilvl w:val="0"/>
@@ -3230,6 +3891,211 @@
         <w:rPr>
           <w:b/>
         </w:rPr>
+        <w:t>5</w:t>
+      </w:r>
+      <w:r>
+        <w:rPr>
+          <w:b/>
+          <w:vertAlign w:val="superscript"/>
+        </w:rPr>
+        <w:t>th</w:t>
+      </w:r>
+    </w:p>
+    <w:p>
+      <w:pPr>
+        <w:numPr>
+          <w:ilvl w:val="0"/>
+          <w:numId w:val="3"/>
+        </w:numPr>
+        <w:ind w:hanging="720"/>
+        <w:contextualSpacing/>
+        <w:rPr>
+          <w:b/>
+        </w:rPr>
+      </w:pPr>
+      <w:r>
+        <w:rPr>
+          <w:b/>
+        </w:rPr>
+        <w:t>6</w:t>
+      </w:r>
+      <w:r>
+        <w:rPr>
+          <w:b/>
+          <w:vertAlign w:val="superscript"/>
+        </w:rPr>
+        <w:t>th</w:t>
+      </w:r>
+    </w:p>
+    <w:p>
+      <w:pPr>
+        <w:numPr>
+          <w:ilvl w:val="0"/>
+          <w:numId w:val="3"/>
+        </w:numPr>
+        <w:ind w:hanging="720"/>
+        <w:contextualSpacing/>
+        <w:rPr>
+          <w:b/>
+        </w:rPr>
+      </w:pPr>
+      <w:r>
+        <w:rPr>
+          <w:b/>
+        </w:rPr>
+        <w:t>7</w:t>
+      </w:r>
+      <w:r>
+        <w:rPr>
+          <w:b/>
+          <w:vertAlign w:val="superscript"/>
+        </w:rPr>
+        <w:t>th</w:t>
+      </w:r>
+    </w:p>
+    <w:p>
+      <w:pPr>
+        <w:numPr>
+          <w:ilvl w:val="0"/>
+          <w:numId w:val="3"/>
+        </w:numPr>
+        <w:ind w:hanging="720"/>
+        <w:contextualSpacing/>
+        <w:rPr>
+          <w:b/>
+        </w:rPr>
+      </w:pPr>
+      <w:r>
+        <w:rPr>
+          <w:b/>
+        </w:rPr>
+        <w:t>8</w:t>
+      </w:r>
+      <w:r>
+        <w:rPr>
+          <w:b/>
+          <w:vertAlign w:val="superscript"/>
+        </w:rPr>
+        <w:t>th</w:t>
+      </w:r>
+    </w:p>
+    <w:p>
+      <w:pPr>
+        <w:numPr>
+          <w:ilvl w:val="0"/>
+          <w:numId w:val="3"/>
+        </w:numPr>
+        <w:ind w:hanging="720"/>
+        <w:contextualSpacing/>
+        <w:rPr>
+          <w:b/>
+        </w:rPr>
+      </w:pPr>
+      <w:r>
+        <w:rPr>
+          <w:b/>
+        </w:rPr>
+        <w:t>9</w:t>
+      </w:r>
+      <w:r>
+        <w:rPr>
+          <w:b/>
+          <w:vertAlign w:val="superscript"/>
+        </w:rPr>
+        <w:t>th</w:t>
+      </w:r>
+    </w:p>
+    <w:p>
+      <w:pPr>
+        <w:numPr>
+          <w:ilvl w:val="0"/>
+          <w:numId w:val="3"/>
+        </w:numPr>
+        <w:ind w:hanging="720"/>
+        <w:contextualSpacing/>
+        <w:rPr>
+          <w:b/>
+        </w:rPr>
+      </w:pPr>
+      <w:r>
+        <w:rPr>
+          <w:b/>
+        </w:rPr>
+        <w:t>10</w:t>
+      </w:r>
+      <w:r>
+        <w:rPr>
+          <w:b/>
+          <w:vertAlign w:val="superscript"/>
+        </w:rPr>
+        <w:t>th</w:t>
+      </w:r>
+    </w:p>
+    <w:p>
+      <w:pPr>
+        <w:contextualSpacing/>
+        <w:rPr>
+          <w:b/>
+        </w:rPr>
+      </w:pPr>
+    </w:p>
+    <w:p>
+      <w:pPr>
+        <w:contextualSpacing/>
+        <w:rPr>
+          <w:b/>
+        </w:rPr>
+      </w:pPr>
+    </w:p>
+    <w:p>
+      <w:r>
+        <w:t xml:space="preserve"> </w:t>
+      </w:r>
+    </w:p>
+    <w:p>
+      <w:pPr>
+        <w:rPr>
+          <w:b/>
+        </w:rPr>
+      </w:pPr>
+    </w:p>
+    <w:p>
+      <w:pPr>
+        <w:rPr>
+          <w:b/>
+        </w:rPr>
+      </w:pPr>
+    </w:p>
+    <w:p>
+      <w:pPr>
+        <w:rPr>
+          <w:b/>
+        </w:rPr>
+      </w:pPr>
+    </w:p>
+    <w:p>
+      <w:pPr>
+        <w:rPr>
+          <w:b/>
+        </w:rPr>
+      </w:pPr>
+    </w:p>
+    <w:p>
+      <w:pPr>
+        <w:numPr>
+          <w:ilvl w:val="0"/>
+          <w:numId w:val="3"/>
+        </w:numPr>
+        <w:ind w:hanging="720"/>
+        <w:contextualSpacing/>
+        <w:rPr>
+          <w:b/>
+        </w:rPr>
+      </w:pPr>
+      <w:r>
+        <w:rPr>
+          <w:b/>
+        </w:rPr>
         <w:t>Further readings - also see highlights above for this</w:t>
       </w:r>
     </w:p>
@@ -3248,8 +4114,13 @@
         </w:numPr>
         <w:contextualSpacing/>
       </w:pPr>
-      <w:r>
-        <w:t>Maillard et al. (2010) - for further look at equal risk contribution (ERC) portfolios (risk-budgeting)</w:t>
+      <w:proofErr w:type="spellStart"/>
+      <w:r>
+        <w:t>Maillard</w:t>
+      </w:r>
+      <w:proofErr w:type="spellEnd"/>
+      <w:r>
+        <w:t xml:space="preserve"> et al. (2010) - for further look at equal risk contribution (ERC) portfolios (risk-budgeting)</w:t>
       </w:r>
     </w:p>
     <w:p>
@@ -3322,8 +4193,13 @@
         </w:numPr>
         <w:contextualSpacing/>
       </w:pPr>
-      <w:r>
-        <w:t>Rahl (2000)</w:t>
+      <w:proofErr w:type="spellStart"/>
+      <w:r>
+        <w:t>Rahl</w:t>
+      </w:r>
+      <w:proofErr w:type="spellEnd"/>
+      <w:r>
+        <w:t xml:space="preserve"> (2000)</w:t>
       </w:r>
     </w:p>
     <w:p>
@@ -3334,8 +4210,13 @@
         </w:numPr>
         <w:contextualSpacing/>
       </w:pPr>
-      <w:r>
-        <w:t>Grinold and Kahn (2000)</w:t>
+      <w:proofErr w:type="spellStart"/>
+      <w:r>
+        <w:t>Grinold</w:t>
+      </w:r>
+      <w:proofErr w:type="spellEnd"/>
+      <w:r>
+        <w:t xml:space="preserve"> and Kahn (2000)</w:t>
       </w:r>
     </w:p>
     <w:p>
@@ -3346,8 +4227,13 @@
         </w:numPr>
         <w:contextualSpacing/>
       </w:pPr>
-      <w:r>
-        <w:t>Meucci (2005)</w:t>
+      <w:proofErr w:type="spellStart"/>
+      <w:r>
+        <w:t>Meucci</w:t>
+      </w:r>
+      <w:proofErr w:type="spellEnd"/>
+      <w:r>
+        <w:t xml:space="preserve"> (2005)</w:t>
       </w:r>
     </w:p>
     <w:p>
@@ -3371,7 +4257,6 @@
         <w:contextualSpacing/>
       </w:pPr>
       <w:r>
-        <w:lastRenderedPageBreak/>
         <w:t>Michaud (1989) - for evaluation of MPT optimisation</w:t>
       </w:r>
     </w:p>
@@ -3396,6 +4281,7 @@
         <w:rPr>
           <w:noProof/>
         </w:rPr>
+        <w:lastRenderedPageBreak/>
         <w:drawing>
           <wp:inline distT="114300" distB="114300" distL="114300" distR="114300" wp14:anchorId="713560CA" wp14:editId="27CF1A7F">
             <wp:extent cx="3028950" cy="4610100"/>
@@ -3473,25 +4359,35 @@
 
 <file path=word/comments.xml><?xml version="1.0" encoding="utf-8"?>
 <w:comments xmlns:wpc="http://schemas.microsoft.com/office/word/2010/wordprocessingCanvas" xmlns:mc="http://schemas.openxmlformats.org/markup-compatibility/2006" xmlns:o="urn:schemas-microsoft-com:office:office" xmlns:r="http://schemas.openxmlformats.org/officeDocument/2006/relationships" xmlns:m="http://schemas.openxmlformats.org/officeDocument/2006/math" xmlns:v="urn:schemas-microsoft-com:vml" xmlns:wp14="http://schemas.microsoft.com/office/word/2010/wordprocessingDrawing" xmlns:wp="http://schemas.openxmlformats.org/drawingml/2006/wordprocessingDrawing" xmlns:w10="urn:schemas-microsoft-com:office:word" xmlns:w="http://schemas.openxmlformats.org/wordprocessingml/2006/main" xmlns:w14="http://schemas.microsoft.com/office/word/2010/wordml" xmlns:w15="http://schemas.microsoft.com/office/word/2012/wordml" xmlns:wpg="http://schemas.microsoft.com/office/word/2010/wordprocessingGroup" xmlns:wpi="http://schemas.microsoft.com/office/word/2010/wordprocessingInk" xmlns:wne="http://schemas.microsoft.com/office/word/2006/wordml" xmlns:wps="http://schemas.microsoft.com/office/word/2010/wordprocessingShape" mc:Ignorable="w14 w15 wp14">
-  <w:comment w:id="1" w:author="Thomas Königkrämer" w:date="2018-04-01T12:41:00Z" w:initials="">
+  <w:comment w:id="0" w:author="Thomas Königkrämer" w:date="2018-04-01T12:41:00Z" w:initials="">
     <w:p>
       <w:pPr>
         <w:widowControl w:val="0"/>
         <w:spacing w:line="240" w:lineRule="auto"/>
       </w:pPr>
-      <w:r>
-        <w:t>read the conclusion on p. 220 - very concise and informative</w:t>
+      <w:proofErr w:type="gramStart"/>
+      <w:r>
+        <w:t>read</w:t>
+      </w:r>
+      <w:proofErr w:type="gramEnd"/>
+      <w:r>
+        <w:t xml:space="preserve"> the conclusion on p. 220 - very concise and informative</w:t>
       </w:r>
     </w:p>
   </w:comment>
-  <w:comment w:id="2" w:author="Thomas Königkrämer" w:date="2018-04-01T12:28:00Z" w:initials="">
+  <w:comment w:id="1" w:author="Thomas Königkrämer" w:date="2018-04-01T12:28:00Z" w:initials="">
     <w:p>
       <w:pPr>
         <w:widowControl w:val="0"/>
         <w:spacing w:line="240" w:lineRule="auto"/>
       </w:pPr>
-      <w:r>
-        <w:t>not sure if we will have to delve into these factors in the project, since these are insurance related</w:t>
+      <w:proofErr w:type="gramStart"/>
+      <w:r>
+        <w:t>not</w:t>
+      </w:r>
+      <w:proofErr w:type="gramEnd"/>
+      <w:r>
+        <w:t xml:space="preserve"> sure if we will have to delve into these factors in the project, since these are insurance related</w:t>
       </w:r>
     </w:p>
   </w:comment>
@@ -3960,6 +4856,119 @@
     </w:lvl>
   </w:abstractNum>
   <w:abstractNum w:abstractNumId="4" w15:restartNumberingAfterBreak="0">
+    <w:nsid w:val="3CC755AF"/>
+    <w:multiLevelType w:val="hybridMultilevel"/>
+    <w:tmpl w:val="95544274"/>
+    <w:lvl w:ilvl="0" w:tplc="1C090001">
+      <w:start w:val="1"/>
+      <w:numFmt w:val="bullet"/>
+      <w:lvlText w:val=""/>
+      <w:lvlJc w:val="left"/>
+      <w:pPr>
+        <w:ind w:left="720" w:hanging="360"/>
+      </w:pPr>
+      <w:rPr>
+        <w:rFonts w:ascii="Symbol" w:hAnsi="Symbol" w:hint="default"/>
+      </w:rPr>
+    </w:lvl>
+    <w:lvl w:ilvl="1" w:tplc="1C090003">
+      <w:start w:val="1"/>
+      <w:numFmt w:val="bullet"/>
+      <w:lvlText w:val="o"/>
+      <w:lvlJc w:val="left"/>
+      <w:pPr>
+        <w:ind w:left="1440" w:hanging="360"/>
+      </w:pPr>
+      <w:rPr>
+        <w:rFonts w:ascii="Courier New" w:hAnsi="Courier New" w:cs="Courier New" w:hint="default"/>
+      </w:rPr>
+    </w:lvl>
+    <w:lvl w:ilvl="2" w:tplc="1C090005">
+      <w:start w:val="1"/>
+      <w:numFmt w:val="bullet"/>
+      <w:lvlText w:val=""/>
+      <w:lvlJc w:val="left"/>
+      <w:pPr>
+        <w:ind w:left="2160" w:hanging="360"/>
+      </w:pPr>
+      <w:rPr>
+        <w:rFonts w:ascii="Wingdings" w:hAnsi="Wingdings" w:hint="default"/>
+      </w:rPr>
+    </w:lvl>
+    <w:lvl w:ilvl="3" w:tplc="1C090001">
+      <w:start w:val="1"/>
+      <w:numFmt w:val="bullet"/>
+      <w:lvlText w:val=""/>
+      <w:lvlJc w:val="left"/>
+      <w:pPr>
+        <w:ind w:left="2880" w:hanging="360"/>
+      </w:pPr>
+      <w:rPr>
+        <w:rFonts w:ascii="Symbol" w:hAnsi="Symbol" w:hint="default"/>
+      </w:rPr>
+    </w:lvl>
+    <w:lvl w:ilvl="4" w:tplc="1C090003" w:tentative="1">
+      <w:start w:val="1"/>
+      <w:numFmt w:val="bullet"/>
+      <w:lvlText w:val="o"/>
+      <w:lvlJc w:val="left"/>
+      <w:pPr>
+        <w:ind w:left="3600" w:hanging="360"/>
+      </w:pPr>
+      <w:rPr>
+        <w:rFonts w:ascii="Courier New" w:hAnsi="Courier New" w:cs="Courier New" w:hint="default"/>
+      </w:rPr>
+    </w:lvl>
+    <w:lvl w:ilvl="5" w:tplc="1C090005" w:tentative="1">
+      <w:start w:val="1"/>
+      <w:numFmt w:val="bullet"/>
+      <w:lvlText w:val=""/>
+      <w:lvlJc w:val="left"/>
+      <w:pPr>
+        <w:ind w:left="4320" w:hanging="360"/>
+      </w:pPr>
+      <w:rPr>
+        <w:rFonts w:ascii="Wingdings" w:hAnsi="Wingdings" w:hint="default"/>
+      </w:rPr>
+    </w:lvl>
+    <w:lvl w:ilvl="6" w:tplc="1C090001" w:tentative="1">
+      <w:start w:val="1"/>
+      <w:numFmt w:val="bullet"/>
+      <w:lvlText w:val=""/>
+      <w:lvlJc w:val="left"/>
+      <w:pPr>
+        <w:ind w:left="5040" w:hanging="360"/>
+      </w:pPr>
+      <w:rPr>
+        <w:rFonts w:ascii="Symbol" w:hAnsi="Symbol" w:hint="default"/>
+      </w:rPr>
+    </w:lvl>
+    <w:lvl w:ilvl="7" w:tplc="1C090003" w:tentative="1">
+      <w:start w:val="1"/>
+      <w:numFmt w:val="bullet"/>
+      <w:lvlText w:val="o"/>
+      <w:lvlJc w:val="left"/>
+      <w:pPr>
+        <w:ind w:left="5760" w:hanging="360"/>
+      </w:pPr>
+      <w:rPr>
+        <w:rFonts w:ascii="Courier New" w:hAnsi="Courier New" w:cs="Courier New" w:hint="default"/>
+      </w:rPr>
+    </w:lvl>
+    <w:lvl w:ilvl="8" w:tplc="1C090005" w:tentative="1">
+      <w:start w:val="1"/>
+      <w:numFmt w:val="bullet"/>
+      <w:lvlText w:val=""/>
+      <w:lvlJc w:val="left"/>
+      <w:pPr>
+        <w:ind w:left="6480" w:hanging="360"/>
+      </w:pPr>
+      <w:rPr>
+        <w:rFonts w:ascii="Wingdings" w:hAnsi="Wingdings" w:hint="default"/>
+      </w:rPr>
+    </w:lvl>
+  </w:abstractNum>
+  <w:abstractNum w:abstractNumId="5" w15:restartNumberingAfterBreak="0">
     <w:nsid w:val="5BCF5556"/>
     <w:multiLevelType w:val="multilevel"/>
     <w:tmpl w:val="1B001E64"/>
@@ -4072,7 +5081,7 @@
       </w:rPr>
     </w:lvl>
   </w:abstractNum>
-  <w:abstractNum w:abstractNumId="5" w15:restartNumberingAfterBreak="0">
+  <w:abstractNum w:abstractNumId="6" w15:restartNumberingAfterBreak="0">
     <w:nsid w:val="7FB804A0"/>
     <w:multiLevelType w:val="multilevel"/>
     <w:tmpl w:val="1A42B884"/>
@@ -4186,7 +5195,7 @@
     </w:lvl>
   </w:abstractNum>
   <w:num w:numId="1">
-    <w:abstractNumId w:val="5"/>
+    <w:abstractNumId w:val="6"/>
   </w:num>
   <w:num w:numId="2">
     <w:abstractNumId w:val="1"/>
@@ -4198,10 +5207,13 @@
     <w:abstractNumId w:val="0"/>
   </w:num>
   <w:num w:numId="5">
-    <w:abstractNumId w:val="4"/>
+    <w:abstractNumId w:val="5"/>
   </w:num>
   <w:num w:numId="6">
     <w:abstractNumId w:val="2"/>
+  </w:num>
+  <w:num w:numId="7">
+    <w:abstractNumId w:val="4"/>
   </w:num>
 </w:numbering>
 </file>
@@ -4821,6 +5833,17 @@
       <w:szCs w:val="18"/>
     </w:rPr>
   </w:style>
+  <w:style w:type="paragraph" w:styleId="ListParagraph">
+    <w:name w:val="List Paragraph"/>
+    <w:basedOn w:val="Normal"/>
+    <w:uiPriority w:val="34"/>
+    <w:qFormat/>
+    <w:rsid w:val="002501B2"/>
+    <w:pPr>
+      <w:ind w:left="720"/>
+      <w:contextualSpacing/>
+    </w:pPr>
+  </w:style>
 </w:styles>
 </file>
 

</xml_diff>